<commit_message>
Ajout d'image pour la structure de l'application
</commit_message>
<xml_diff>
--- a/Basic RTS.docx
+++ b/Basic RTS.docx
@@ -14,6 +14,8 @@
       <w:pPr>
         <w:pStyle w:val="Titre1"/>
       </w:pPr>
+      <w:bookmarkStart w:id="0" w:name="_GoBack"/>
+      <w:bookmarkEnd w:id="0"/>
       <w:r>
         <w:t>Structure générale</w:t>
       </w:r>
@@ -688,8 +690,6 @@
       <w:r>
         <w:t>Interface utilisateur de création et d’édition</w:t>
       </w:r>
-      <w:bookmarkStart w:id="0" w:name="_GoBack"/>
-      <w:bookmarkEnd w:id="0"/>
     </w:p>
     <w:p/>
     <w:sectPr>
@@ -845,6 +845,101 @@
     </w:lvl>
   </w:abstractNum>
   <w:abstractNum w:abstractNumId="1">
+    <w:nsid w:val="0DC736DE"/>
+    <w:multiLevelType w:val="multilevel"/>
+    <w:tmpl w:val="100C0025"/>
+    <w:lvl w:ilvl="0">
+      <w:start w:val="1"/>
+      <w:numFmt w:val="decimal"/>
+      <w:pStyle w:val="Titre1"/>
+      <w:lvlText w:val="%1"/>
+      <w:lvlJc w:val="left"/>
+      <w:pPr>
+        <w:ind w:left="432" w:hanging="432"/>
+      </w:pPr>
+    </w:lvl>
+    <w:lvl w:ilvl="1">
+      <w:start w:val="1"/>
+      <w:numFmt w:val="decimal"/>
+      <w:pStyle w:val="Titre2"/>
+      <w:lvlText w:val="%1.%2"/>
+      <w:lvlJc w:val="left"/>
+      <w:pPr>
+        <w:ind w:left="576" w:hanging="576"/>
+      </w:pPr>
+    </w:lvl>
+    <w:lvl w:ilvl="2">
+      <w:start w:val="1"/>
+      <w:numFmt w:val="decimal"/>
+      <w:pStyle w:val="Titre3"/>
+      <w:lvlText w:val="%1.%2.%3"/>
+      <w:lvlJc w:val="left"/>
+      <w:pPr>
+        <w:ind w:left="720" w:hanging="720"/>
+      </w:pPr>
+    </w:lvl>
+    <w:lvl w:ilvl="3">
+      <w:start w:val="1"/>
+      <w:numFmt w:val="decimal"/>
+      <w:pStyle w:val="Titre4"/>
+      <w:lvlText w:val="%1.%2.%3.%4"/>
+      <w:lvlJc w:val="left"/>
+      <w:pPr>
+        <w:ind w:left="864" w:hanging="864"/>
+      </w:pPr>
+    </w:lvl>
+    <w:lvl w:ilvl="4">
+      <w:start w:val="1"/>
+      <w:numFmt w:val="decimal"/>
+      <w:pStyle w:val="Titre5"/>
+      <w:lvlText w:val="%1.%2.%3.%4.%5"/>
+      <w:lvlJc w:val="left"/>
+      <w:pPr>
+        <w:ind w:left="1008" w:hanging="1008"/>
+      </w:pPr>
+    </w:lvl>
+    <w:lvl w:ilvl="5">
+      <w:start w:val="1"/>
+      <w:numFmt w:val="decimal"/>
+      <w:pStyle w:val="Titre6"/>
+      <w:lvlText w:val="%1.%2.%3.%4.%5.%6"/>
+      <w:lvlJc w:val="left"/>
+      <w:pPr>
+        <w:ind w:left="1152" w:hanging="1152"/>
+      </w:pPr>
+    </w:lvl>
+    <w:lvl w:ilvl="6">
+      <w:start w:val="1"/>
+      <w:numFmt w:val="decimal"/>
+      <w:pStyle w:val="Titre7"/>
+      <w:lvlText w:val="%1.%2.%3.%4.%5.%6.%7"/>
+      <w:lvlJc w:val="left"/>
+      <w:pPr>
+        <w:ind w:left="1296" w:hanging="1296"/>
+      </w:pPr>
+    </w:lvl>
+    <w:lvl w:ilvl="7">
+      <w:start w:val="1"/>
+      <w:numFmt w:val="decimal"/>
+      <w:pStyle w:val="Titre8"/>
+      <w:lvlText w:val="%1.%2.%3.%4.%5.%6.%7.%8"/>
+      <w:lvlJc w:val="left"/>
+      <w:pPr>
+        <w:ind w:left="1440" w:hanging="1440"/>
+      </w:pPr>
+    </w:lvl>
+    <w:lvl w:ilvl="8">
+      <w:start w:val="1"/>
+      <w:numFmt w:val="decimal"/>
+      <w:pStyle w:val="Titre9"/>
+      <w:lvlText w:val="%1.%2.%3.%4.%5.%6.%7.%8.%9"/>
+      <w:lvlJc w:val="left"/>
+      <w:pPr>
+        <w:ind w:left="1584" w:hanging="1584"/>
+      </w:pPr>
+    </w:lvl>
+  </w:abstractNum>
+  <w:abstractNum w:abstractNumId="2">
     <w:nsid w:val="3D6C1DA2"/>
     <w:multiLevelType w:val="hybridMultilevel"/>
     <w:tmpl w:val="07361132"/>
@@ -957,7 +1052,7 @@
       </w:rPr>
     </w:lvl>
   </w:abstractNum>
-  <w:abstractNum w:abstractNumId="2">
+  <w:abstractNum w:abstractNumId="3">
     <w:nsid w:val="3DC15B26"/>
     <w:multiLevelType w:val="hybridMultilevel"/>
     <w:tmpl w:val="EE8C2F44"/>
@@ -1097,7 +1192,7 @@
       </w:rPr>
     </w:lvl>
   </w:abstractNum>
-  <w:abstractNum w:abstractNumId="3">
+  <w:abstractNum w:abstractNumId="4">
     <w:nsid w:val="427A0AFF"/>
     <w:multiLevelType w:val="hybridMultilevel"/>
     <w:tmpl w:val="15C8F1C8"/>
@@ -1237,7 +1332,7 @@
       </w:rPr>
     </w:lvl>
   </w:abstractNum>
-  <w:abstractNum w:abstractNumId="4">
+  <w:abstractNum w:abstractNumId="5">
     <w:nsid w:val="64C411E2"/>
     <w:multiLevelType w:val="hybridMultilevel"/>
     <w:tmpl w:val="74A68AD4"/>
@@ -1377,7 +1472,7 @@
       </w:rPr>
     </w:lvl>
   </w:abstractNum>
-  <w:abstractNum w:abstractNumId="5">
+  <w:abstractNum w:abstractNumId="6">
     <w:nsid w:val="66256B2B"/>
     <w:multiLevelType w:val="hybridMultilevel"/>
     <w:tmpl w:val="1D20C712"/>
@@ -1517,7 +1612,7 @@
       </w:rPr>
     </w:lvl>
   </w:abstractNum>
-  <w:abstractNum w:abstractNumId="6">
+  <w:abstractNum w:abstractNumId="7">
     <w:nsid w:val="6F543ACB"/>
     <w:multiLevelType w:val="hybridMultilevel"/>
     <w:tmpl w:val="8B408BF8"/>
@@ -1658,25 +1753,28 @@
     </w:lvl>
   </w:abstractNum>
   <w:num w:numId="1">
-    <w:abstractNumId w:val="1"/>
+    <w:abstractNumId w:val="2"/>
   </w:num>
   <w:num w:numId="2">
-    <w:abstractNumId w:val="4"/>
+    <w:abstractNumId w:val="5"/>
   </w:num>
   <w:num w:numId="3">
-    <w:abstractNumId w:val="6"/>
+    <w:abstractNumId w:val="7"/>
   </w:num>
   <w:num w:numId="4">
-    <w:abstractNumId w:val="2"/>
+    <w:abstractNumId w:val="3"/>
   </w:num>
   <w:num w:numId="5">
     <w:abstractNumId w:val="0"/>
   </w:num>
   <w:num w:numId="6">
-    <w:abstractNumId w:val="5"/>
+    <w:abstractNumId w:val="6"/>
   </w:num>
   <w:num w:numId="7">
-    <w:abstractNumId w:val="3"/>
+    <w:abstractNumId w:val="4"/>
+  </w:num>
+  <w:num w:numId="8">
+    <w:abstractNumId w:val="1"/>
   </w:num>
 </w:numbering>
 </file>
@@ -2086,6 +2184,9 @@
     <w:pPr>
       <w:keepNext/>
       <w:keepLines/>
+      <w:numPr>
+        <w:numId w:val="8"/>
+      </w:numPr>
       <w:spacing w:before="240" w:after="0"/>
       <w:outlineLvl w:val="0"/>
     </w:pPr>
@@ -2094,6 +2195,220 @@
       <w:color w:val="2E74B5" w:themeColor="accent1" w:themeShade="BF"/>
       <w:sz w:val="32"/>
       <w:szCs w:val="32"/>
+    </w:rPr>
+  </w:style>
+  <w:style w:type="paragraph" w:styleId="Titre2">
+    <w:name w:val="heading 2"/>
+    <w:basedOn w:val="Normal"/>
+    <w:next w:val="Normal"/>
+    <w:link w:val="Titre2Car"/>
+    <w:uiPriority w:val="9"/>
+    <w:semiHidden/>
+    <w:unhideWhenUsed/>
+    <w:qFormat/>
+    <w:rsid w:val="00603A0D"/>
+    <w:pPr>
+      <w:keepNext/>
+      <w:keepLines/>
+      <w:numPr>
+        <w:ilvl w:val="1"/>
+        <w:numId w:val="8"/>
+      </w:numPr>
+      <w:spacing w:before="40" w:after="0"/>
+      <w:outlineLvl w:val="1"/>
+    </w:pPr>
+    <w:rPr>
+      <w:rFonts w:asciiTheme="majorHAnsi" w:eastAsiaTheme="majorEastAsia" w:hAnsiTheme="majorHAnsi" w:cstheme="majorBidi"/>
+      <w:color w:val="2E74B5" w:themeColor="accent1" w:themeShade="BF"/>
+      <w:sz w:val="26"/>
+      <w:szCs w:val="26"/>
+    </w:rPr>
+  </w:style>
+  <w:style w:type="paragraph" w:styleId="Titre3">
+    <w:name w:val="heading 3"/>
+    <w:basedOn w:val="Normal"/>
+    <w:next w:val="Normal"/>
+    <w:link w:val="Titre3Car"/>
+    <w:uiPriority w:val="9"/>
+    <w:semiHidden/>
+    <w:unhideWhenUsed/>
+    <w:qFormat/>
+    <w:rsid w:val="00603A0D"/>
+    <w:pPr>
+      <w:keepNext/>
+      <w:keepLines/>
+      <w:numPr>
+        <w:ilvl w:val="2"/>
+        <w:numId w:val="8"/>
+      </w:numPr>
+      <w:spacing w:before="40" w:after="0"/>
+      <w:outlineLvl w:val="2"/>
+    </w:pPr>
+    <w:rPr>
+      <w:rFonts w:asciiTheme="majorHAnsi" w:eastAsiaTheme="majorEastAsia" w:hAnsiTheme="majorHAnsi" w:cstheme="majorBidi"/>
+      <w:color w:val="1F4D78" w:themeColor="accent1" w:themeShade="7F"/>
+      <w:sz w:val="24"/>
+      <w:szCs w:val="24"/>
+    </w:rPr>
+  </w:style>
+  <w:style w:type="paragraph" w:styleId="Titre4">
+    <w:name w:val="heading 4"/>
+    <w:basedOn w:val="Normal"/>
+    <w:next w:val="Normal"/>
+    <w:link w:val="Titre4Car"/>
+    <w:uiPriority w:val="9"/>
+    <w:semiHidden/>
+    <w:unhideWhenUsed/>
+    <w:qFormat/>
+    <w:rsid w:val="00603A0D"/>
+    <w:pPr>
+      <w:keepNext/>
+      <w:keepLines/>
+      <w:numPr>
+        <w:ilvl w:val="3"/>
+        <w:numId w:val="8"/>
+      </w:numPr>
+      <w:spacing w:before="40" w:after="0"/>
+      <w:outlineLvl w:val="3"/>
+    </w:pPr>
+    <w:rPr>
+      <w:rFonts w:asciiTheme="majorHAnsi" w:eastAsiaTheme="majorEastAsia" w:hAnsiTheme="majorHAnsi" w:cstheme="majorBidi"/>
+      <w:i/>
+      <w:iCs/>
+      <w:color w:val="2E74B5" w:themeColor="accent1" w:themeShade="BF"/>
+    </w:rPr>
+  </w:style>
+  <w:style w:type="paragraph" w:styleId="Titre5">
+    <w:name w:val="heading 5"/>
+    <w:basedOn w:val="Normal"/>
+    <w:next w:val="Normal"/>
+    <w:link w:val="Titre5Car"/>
+    <w:uiPriority w:val="9"/>
+    <w:semiHidden/>
+    <w:unhideWhenUsed/>
+    <w:qFormat/>
+    <w:rsid w:val="00603A0D"/>
+    <w:pPr>
+      <w:keepNext/>
+      <w:keepLines/>
+      <w:numPr>
+        <w:ilvl w:val="4"/>
+        <w:numId w:val="8"/>
+      </w:numPr>
+      <w:spacing w:before="40" w:after="0"/>
+      <w:outlineLvl w:val="4"/>
+    </w:pPr>
+    <w:rPr>
+      <w:rFonts w:asciiTheme="majorHAnsi" w:eastAsiaTheme="majorEastAsia" w:hAnsiTheme="majorHAnsi" w:cstheme="majorBidi"/>
+      <w:color w:val="2E74B5" w:themeColor="accent1" w:themeShade="BF"/>
+    </w:rPr>
+  </w:style>
+  <w:style w:type="paragraph" w:styleId="Titre6">
+    <w:name w:val="heading 6"/>
+    <w:basedOn w:val="Normal"/>
+    <w:next w:val="Normal"/>
+    <w:link w:val="Titre6Car"/>
+    <w:uiPriority w:val="9"/>
+    <w:semiHidden/>
+    <w:unhideWhenUsed/>
+    <w:qFormat/>
+    <w:rsid w:val="00603A0D"/>
+    <w:pPr>
+      <w:keepNext/>
+      <w:keepLines/>
+      <w:numPr>
+        <w:ilvl w:val="5"/>
+        <w:numId w:val="8"/>
+      </w:numPr>
+      <w:spacing w:before="40" w:after="0"/>
+      <w:outlineLvl w:val="5"/>
+    </w:pPr>
+    <w:rPr>
+      <w:rFonts w:asciiTheme="majorHAnsi" w:eastAsiaTheme="majorEastAsia" w:hAnsiTheme="majorHAnsi" w:cstheme="majorBidi"/>
+      <w:color w:val="1F4D78" w:themeColor="accent1" w:themeShade="7F"/>
+    </w:rPr>
+  </w:style>
+  <w:style w:type="paragraph" w:styleId="Titre7">
+    <w:name w:val="heading 7"/>
+    <w:basedOn w:val="Normal"/>
+    <w:next w:val="Normal"/>
+    <w:link w:val="Titre7Car"/>
+    <w:uiPriority w:val="9"/>
+    <w:semiHidden/>
+    <w:unhideWhenUsed/>
+    <w:qFormat/>
+    <w:rsid w:val="00603A0D"/>
+    <w:pPr>
+      <w:keepNext/>
+      <w:keepLines/>
+      <w:numPr>
+        <w:ilvl w:val="6"/>
+        <w:numId w:val="8"/>
+      </w:numPr>
+      <w:spacing w:before="40" w:after="0"/>
+      <w:outlineLvl w:val="6"/>
+    </w:pPr>
+    <w:rPr>
+      <w:rFonts w:asciiTheme="majorHAnsi" w:eastAsiaTheme="majorEastAsia" w:hAnsiTheme="majorHAnsi" w:cstheme="majorBidi"/>
+      <w:i/>
+      <w:iCs/>
+      <w:color w:val="1F4D78" w:themeColor="accent1" w:themeShade="7F"/>
+    </w:rPr>
+  </w:style>
+  <w:style w:type="paragraph" w:styleId="Titre8">
+    <w:name w:val="heading 8"/>
+    <w:basedOn w:val="Normal"/>
+    <w:next w:val="Normal"/>
+    <w:link w:val="Titre8Car"/>
+    <w:uiPriority w:val="9"/>
+    <w:semiHidden/>
+    <w:unhideWhenUsed/>
+    <w:qFormat/>
+    <w:rsid w:val="00603A0D"/>
+    <w:pPr>
+      <w:keepNext/>
+      <w:keepLines/>
+      <w:numPr>
+        <w:ilvl w:val="7"/>
+        <w:numId w:val="8"/>
+      </w:numPr>
+      <w:spacing w:before="40" w:after="0"/>
+      <w:outlineLvl w:val="7"/>
+    </w:pPr>
+    <w:rPr>
+      <w:rFonts w:asciiTheme="majorHAnsi" w:eastAsiaTheme="majorEastAsia" w:hAnsiTheme="majorHAnsi" w:cstheme="majorBidi"/>
+      <w:color w:val="272727" w:themeColor="text1" w:themeTint="D8"/>
+      <w:sz w:val="21"/>
+      <w:szCs w:val="21"/>
+    </w:rPr>
+  </w:style>
+  <w:style w:type="paragraph" w:styleId="Titre9">
+    <w:name w:val="heading 9"/>
+    <w:basedOn w:val="Normal"/>
+    <w:next w:val="Normal"/>
+    <w:link w:val="Titre9Car"/>
+    <w:uiPriority w:val="9"/>
+    <w:semiHidden/>
+    <w:unhideWhenUsed/>
+    <w:qFormat/>
+    <w:rsid w:val="00603A0D"/>
+    <w:pPr>
+      <w:keepNext/>
+      <w:keepLines/>
+      <w:numPr>
+        <w:ilvl w:val="8"/>
+        <w:numId w:val="8"/>
+      </w:numPr>
+      <w:spacing w:before="40" w:after="0"/>
+      <w:outlineLvl w:val="8"/>
+    </w:pPr>
+    <w:rPr>
+      <w:rFonts w:asciiTheme="majorHAnsi" w:eastAsiaTheme="majorEastAsia" w:hAnsiTheme="majorHAnsi" w:cstheme="majorBidi"/>
+      <w:i/>
+      <w:iCs/>
+      <w:color w:val="272727" w:themeColor="text1" w:themeTint="D8"/>
+      <w:sz w:val="21"/>
+      <w:szCs w:val="21"/>
     </w:rPr>
   </w:style>
   <w:style w:type="character" w:default="1" w:styleId="Policepardfaut">
@@ -2189,6 +2504,116 @@
       <w:contextualSpacing/>
     </w:pPr>
   </w:style>
+  <w:style w:type="character" w:customStyle="1" w:styleId="Titre2Car">
+    <w:name w:val="Titre 2 Car"/>
+    <w:basedOn w:val="Policepardfaut"/>
+    <w:link w:val="Titre2"/>
+    <w:uiPriority w:val="9"/>
+    <w:semiHidden/>
+    <w:rsid w:val="00603A0D"/>
+    <w:rPr>
+      <w:rFonts w:asciiTheme="majorHAnsi" w:eastAsiaTheme="majorEastAsia" w:hAnsiTheme="majorHAnsi" w:cstheme="majorBidi"/>
+      <w:color w:val="2E74B5" w:themeColor="accent1" w:themeShade="BF"/>
+      <w:sz w:val="26"/>
+      <w:szCs w:val="26"/>
+    </w:rPr>
+  </w:style>
+  <w:style w:type="character" w:customStyle="1" w:styleId="Titre3Car">
+    <w:name w:val="Titre 3 Car"/>
+    <w:basedOn w:val="Policepardfaut"/>
+    <w:link w:val="Titre3"/>
+    <w:uiPriority w:val="9"/>
+    <w:semiHidden/>
+    <w:rsid w:val="00603A0D"/>
+    <w:rPr>
+      <w:rFonts w:asciiTheme="majorHAnsi" w:eastAsiaTheme="majorEastAsia" w:hAnsiTheme="majorHAnsi" w:cstheme="majorBidi"/>
+      <w:color w:val="1F4D78" w:themeColor="accent1" w:themeShade="7F"/>
+      <w:sz w:val="24"/>
+      <w:szCs w:val="24"/>
+    </w:rPr>
+  </w:style>
+  <w:style w:type="character" w:customStyle="1" w:styleId="Titre4Car">
+    <w:name w:val="Titre 4 Car"/>
+    <w:basedOn w:val="Policepardfaut"/>
+    <w:link w:val="Titre4"/>
+    <w:uiPriority w:val="9"/>
+    <w:semiHidden/>
+    <w:rsid w:val="00603A0D"/>
+    <w:rPr>
+      <w:rFonts w:asciiTheme="majorHAnsi" w:eastAsiaTheme="majorEastAsia" w:hAnsiTheme="majorHAnsi" w:cstheme="majorBidi"/>
+      <w:i/>
+      <w:iCs/>
+      <w:color w:val="2E74B5" w:themeColor="accent1" w:themeShade="BF"/>
+    </w:rPr>
+  </w:style>
+  <w:style w:type="character" w:customStyle="1" w:styleId="Titre5Car">
+    <w:name w:val="Titre 5 Car"/>
+    <w:basedOn w:val="Policepardfaut"/>
+    <w:link w:val="Titre5"/>
+    <w:uiPriority w:val="9"/>
+    <w:semiHidden/>
+    <w:rsid w:val="00603A0D"/>
+    <w:rPr>
+      <w:rFonts w:asciiTheme="majorHAnsi" w:eastAsiaTheme="majorEastAsia" w:hAnsiTheme="majorHAnsi" w:cstheme="majorBidi"/>
+      <w:color w:val="2E74B5" w:themeColor="accent1" w:themeShade="BF"/>
+    </w:rPr>
+  </w:style>
+  <w:style w:type="character" w:customStyle="1" w:styleId="Titre6Car">
+    <w:name w:val="Titre 6 Car"/>
+    <w:basedOn w:val="Policepardfaut"/>
+    <w:link w:val="Titre6"/>
+    <w:uiPriority w:val="9"/>
+    <w:semiHidden/>
+    <w:rsid w:val="00603A0D"/>
+    <w:rPr>
+      <w:rFonts w:asciiTheme="majorHAnsi" w:eastAsiaTheme="majorEastAsia" w:hAnsiTheme="majorHAnsi" w:cstheme="majorBidi"/>
+      <w:color w:val="1F4D78" w:themeColor="accent1" w:themeShade="7F"/>
+    </w:rPr>
+  </w:style>
+  <w:style w:type="character" w:customStyle="1" w:styleId="Titre7Car">
+    <w:name w:val="Titre 7 Car"/>
+    <w:basedOn w:val="Policepardfaut"/>
+    <w:link w:val="Titre7"/>
+    <w:uiPriority w:val="9"/>
+    <w:semiHidden/>
+    <w:rsid w:val="00603A0D"/>
+    <w:rPr>
+      <w:rFonts w:asciiTheme="majorHAnsi" w:eastAsiaTheme="majorEastAsia" w:hAnsiTheme="majorHAnsi" w:cstheme="majorBidi"/>
+      <w:i/>
+      <w:iCs/>
+      <w:color w:val="1F4D78" w:themeColor="accent1" w:themeShade="7F"/>
+    </w:rPr>
+  </w:style>
+  <w:style w:type="character" w:customStyle="1" w:styleId="Titre8Car">
+    <w:name w:val="Titre 8 Car"/>
+    <w:basedOn w:val="Policepardfaut"/>
+    <w:link w:val="Titre8"/>
+    <w:uiPriority w:val="9"/>
+    <w:semiHidden/>
+    <w:rsid w:val="00603A0D"/>
+    <w:rPr>
+      <w:rFonts w:asciiTheme="majorHAnsi" w:eastAsiaTheme="majorEastAsia" w:hAnsiTheme="majorHAnsi" w:cstheme="majorBidi"/>
+      <w:color w:val="272727" w:themeColor="text1" w:themeTint="D8"/>
+      <w:sz w:val="21"/>
+      <w:szCs w:val="21"/>
+    </w:rPr>
+  </w:style>
+  <w:style w:type="character" w:customStyle="1" w:styleId="Titre9Car">
+    <w:name w:val="Titre 9 Car"/>
+    <w:basedOn w:val="Policepardfaut"/>
+    <w:link w:val="Titre9"/>
+    <w:uiPriority w:val="9"/>
+    <w:semiHidden/>
+    <w:rsid w:val="00603A0D"/>
+    <w:rPr>
+      <w:rFonts w:asciiTheme="majorHAnsi" w:eastAsiaTheme="majorEastAsia" w:hAnsiTheme="majorHAnsi" w:cstheme="majorBidi"/>
+      <w:i/>
+      <w:iCs/>
+      <w:color w:val="272727" w:themeColor="text1" w:themeTint="D8"/>
+      <w:sz w:val="21"/>
+      <w:szCs w:val="21"/>
+    </w:rPr>
+  </w:style>
 </w:styles>
 </file>
 
@@ -5675,37 +6100,37 @@
   <dgm:cxnLst>
     <dgm:cxn modelId="{9D4D9B36-2A71-4B3D-ADA1-7588DAFB69E0}" srcId="{D4C6F63D-C215-4A3E-8CC0-EED1187EC49A}" destId="{B3818D10-6C47-41D1-94C7-48AC72EBE340}" srcOrd="0" destOrd="0" parTransId="{3058D2C4-BCF4-4BDF-8DFE-9B87E51116A9}" sibTransId="{20802EC5-55F4-45AB-A5B6-DE48493FD56A}"/>
     <dgm:cxn modelId="{12FC3EA5-6ACA-4A4F-B9FD-FCDB367BC08C}" srcId="{D4C6F63D-C215-4A3E-8CC0-EED1187EC49A}" destId="{7DAAE7CF-9758-4BE9-82B9-A93048A83023}" srcOrd="1" destOrd="0" parTransId="{63616CAD-5EEA-4EAB-A088-6D77294FBAC4}" sibTransId="{47DB0049-4325-4932-A3F9-49F6A408B52F}"/>
-    <dgm:cxn modelId="{3FE605C7-0BB2-421F-AAE3-468AD254CEFC}" type="presOf" srcId="{1B09DA35-9C25-4D0A-A760-AC2D91184A51}" destId="{6CE6A413-00DE-470E-80BA-7D562F7F0BEF}" srcOrd="0" destOrd="0" presId="urn:microsoft.com/office/officeart/2008/layout/HorizontalMultiLevelHierarchy"/>
-    <dgm:cxn modelId="{521A9F3C-B8F8-4661-B8F7-FB9F78217B2E}" type="presOf" srcId="{3058D2C4-BCF4-4BDF-8DFE-9B87E51116A9}" destId="{BA5E5DC6-F4E2-4EDB-A60E-BE6B44E65F1C}" srcOrd="1" destOrd="0" presId="urn:microsoft.com/office/officeart/2008/layout/HorizontalMultiLevelHierarchy"/>
-    <dgm:cxn modelId="{0772D92A-49E2-4FDC-8EDB-3D121B66A034}" type="presOf" srcId="{982AAA40-C9D0-48F5-97B4-D4107AA35D9A}" destId="{74290359-C92B-4EAC-8F82-4A3E26D02D24}" srcOrd="0" destOrd="0" presId="urn:microsoft.com/office/officeart/2008/layout/HorizontalMultiLevelHierarchy"/>
-    <dgm:cxn modelId="{B2FDA9C9-125B-4D17-B1E1-A7B2A91F4A3A}" type="presOf" srcId="{63616CAD-5EEA-4EAB-A088-6D77294FBAC4}" destId="{6F31CEEB-65D6-455C-A154-818D37A40184}" srcOrd="1" destOrd="0" presId="urn:microsoft.com/office/officeart/2008/layout/HorizontalMultiLevelHierarchy"/>
-    <dgm:cxn modelId="{6A4C671D-B138-4A9D-8C1D-D1DE501E9D19}" type="presOf" srcId="{982AAA40-C9D0-48F5-97B4-D4107AA35D9A}" destId="{570D416C-0B10-45E8-9A98-45FD42A700DF}" srcOrd="1" destOrd="0" presId="urn:microsoft.com/office/officeart/2008/layout/HorizontalMultiLevelHierarchy"/>
+    <dgm:cxn modelId="{FE57C7EB-9D9A-4E81-AE17-119FD3E3DAA7}" type="presOf" srcId="{63616CAD-5EEA-4EAB-A088-6D77294FBAC4}" destId="{AE68C343-2D0F-4B27-9A41-358590F67DF8}" srcOrd="0" destOrd="0" presId="urn:microsoft.com/office/officeart/2008/layout/HorizontalMultiLevelHierarchy"/>
+    <dgm:cxn modelId="{F166FA83-A2C6-4D5E-97FB-6032FE6FAB4F}" type="presOf" srcId="{3058D2C4-BCF4-4BDF-8DFE-9B87E51116A9}" destId="{658A48A9-BCF1-4CC9-916D-CE80A755BCD0}" srcOrd="0" destOrd="0" presId="urn:microsoft.com/office/officeart/2008/layout/HorizontalMultiLevelHierarchy"/>
+    <dgm:cxn modelId="{0FC631CB-736E-4A0D-A286-CC9F896B0E4A}" type="presOf" srcId="{3058D2C4-BCF4-4BDF-8DFE-9B87E51116A9}" destId="{BA5E5DC6-F4E2-4EDB-A60E-BE6B44E65F1C}" srcOrd="1" destOrd="0" presId="urn:microsoft.com/office/officeart/2008/layout/HorizontalMultiLevelHierarchy"/>
+    <dgm:cxn modelId="{027651E8-27E0-4E7B-9202-69466399515B}" type="presOf" srcId="{D4C6F63D-C215-4A3E-8CC0-EED1187EC49A}" destId="{08CB71BD-3018-410F-B65B-B70CD15A807A}" srcOrd="0" destOrd="0" presId="urn:microsoft.com/office/officeart/2008/layout/HorizontalMultiLevelHierarchy"/>
+    <dgm:cxn modelId="{AE40AD74-6D7B-484E-9002-C8567CD51969}" type="presOf" srcId="{F88F6F97-0A9E-4CBC-8040-1C281CF3DFB6}" destId="{D219E412-2686-4CE5-8733-2727C63E6FE3}" srcOrd="0" destOrd="0" presId="urn:microsoft.com/office/officeart/2008/layout/HorizontalMultiLevelHierarchy"/>
     <dgm:cxn modelId="{224BCDB7-65E4-4ABC-98F1-132054ADBBCA}" srcId="{1B09DA35-9C25-4D0A-A760-AC2D91184A51}" destId="{D4C6F63D-C215-4A3E-8CC0-EED1187EC49A}" srcOrd="0" destOrd="0" parTransId="{79C433AC-5BBD-4E6A-9AF5-3435BB788F29}" sibTransId="{2A2959E3-44FA-4274-86C3-EB15870063C4}"/>
-    <dgm:cxn modelId="{B27EE2ED-41B2-4B73-85C5-6276651B2A6D}" type="presOf" srcId="{63616CAD-5EEA-4EAB-A088-6D77294FBAC4}" destId="{AE68C343-2D0F-4B27-9A41-358590F67DF8}" srcOrd="0" destOrd="0" presId="urn:microsoft.com/office/officeart/2008/layout/HorizontalMultiLevelHierarchy"/>
-    <dgm:cxn modelId="{8DF6ACAB-A811-467E-9EDF-8614F07DB78B}" type="presOf" srcId="{7DAAE7CF-9758-4BE9-82B9-A93048A83023}" destId="{4EF4EFB7-74F7-45E4-91F3-F499C8EC672F}" srcOrd="0" destOrd="0" presId="urn:microsoft.com/office/officeart/2008/layout/HorizontalMultiLevelHierarchy"/>
-    <dgm:cxn modelId="{285D3323-6B5F-48EB-90F1-656600B5BCE6}" type="presOf" srcId="{D4C6F63D-C215-4A3E-8CC0-EED1187EC49A}" destId="{08CB71BD-3018-410F-B65B-B70CD15A807A}" srcOrd="0" destOrd="0" presId="urn:microsoft.com/office/officeart/2008/layout/HorizontalMultiLevelHierarchy"/>
-    <dgm:cxn modelId="{8F3386FA-D54C-4638-934B-73D6587A0F35}" type="presOf" srcId="{3058D2C4-BCF4-4BDF-8DFE-9B87E51116A9}" destId="{658A48A9-BCF1-4CC9-916D-CE80A755BCD0}" srcOrd="0" destOrd="0" presId="urn:microsoft.com/office/officeart/2008/layout/HorizontalMultiLevelHierarchy"/>
-    <dgm:cxn modelId="{EB1A9705-6EA6-4C85-9AFA-5A1E1AACFD8E}" type="presOf" srcId="{B3818D10-6C47-41D1-94C7-48AC72EBE340}" destId="{FC05EF59-D771-4AE7-9716-5B05301B8314}" srcOrd="0" destOrd="0" presId="urn:microsoft.com/office/officeart/2008/layout/HorizontalMultiLevelHierarchy"/>
-    <dgm:cxn modelId="{5334A12A-940E-40C2-9947-B00DD00B304C}" type="presOf" srcId="{F88F6F97-0A9E-4CBC-8040-1C281CF3DFB6}" destId="{D219E412-2686-4CE5-8733-2727C63E6FE3}" srcOrd="0" destOrd="0" presId="urn:microsoft.com/office/officeart/2008/layout/HorizontalMultiLevelHierarchy"/>
+    <dgm:cxn modelId="{9F886EBE-AA91-4A39-A4CD-B5E50551D64D}" type="presOf" srcId="{1B09DA35-9C25-4D0A-A760-AC2D91184A51}" destId="{6CE6A413-00DE-470E-80BA-7D562F7F0BEF}" srcOrd="0" destOrd="0" presId="urn:microsoft.com/office/officeart/2008/layout/HorizontalMultiLevelHierarchy"/>
+    <dgm:cxn modelId="{0440B29F-14C6-4A0E-84C4-4AE198AA5410}" type="presOf" srcId="{7DAAE7CF-9758-4BE9-82B9-A93048A83023}" destId="{4EF4EFB7-74F7-45E4-91F3-F499C8EC672F}" srcOrd="0" destOrd="0" presId="urn:microsoft.com/office/officeart/2008/layout/HorizontalMultiLevelHierarchy"/>
+    <dgm:cxn modelId="{31A94BEE-5EDC-47DA-8074-B46B8E5908DE}" type="presOf" srcId="{982AAA40-C9D0-48F5-97B4-D4107AA35D9A}" destId="{74290359-C92B-4EAC-8F82-4A3E26D02D24}" srcOrd="0" destOrd="0" presId="urn:microsoft.com/office/officeart/2008/layout/HorizontalMultiLevelHierarchy"/>
+    <dgm:cxn modelId="{1D8333E3-2F9D-496D-8DF7-A304A0A399EA}" type="presOf" srcId="{63616CAD-5EEA-4EAB-A088-6D77294FBAC4}" destId="{6F31CEEB-65D6-455C-A154-818D37A40184}" srcOrd="1" destOrd="0" presId="urn:microsoft.com/office/officeart/2008/layout/HorizontalMultiLevelHierarchy"/>
+    <dgm:cxn modelId="{514C055A-B221-408D-8782-C78B61EE70AF}" type="presOf" srcId="{B3818D10-6C47-41D1-94C7-48AC72EBE340}" destId="{FC05EF59-D771-4AE7-9716-5B05301B8314}" srcOrd="0" destOrd="0" presId="urn:microsoft.com/office/officeart/2008/layout/HorizontalMultiLevelHierarchy"/>
     <dgm:cxn modelId="{7DEBF576-D548-46C8-8E96-230AB98FF9CE}" srcId="{D4C6F63D-C215-4A3E-8CC0-EED1187EC49A}" destId="{F88F6F97-0A9E-4CBC-8040-1C281CF3DFB6}" srcOrd="2" destOrd="0" parTransId="{982AAA40-C9D0-48F5-97B4-D4107AA35D9A}" sibTransId="{88ECD833-4CEE-4AA3-AFED-6AF419A3985B}"/>
-    <dgm:cxn modelId="{E461287D-E3C1-4526-B2B5-86AEE6EB61F0}" type="presParOf" srcId="{6CE6A413-00DE-470E-80BA-7D562F7F0BEF}" destId="{CA2DF914-D6B3-451E-B846-C1B04AB9895F}" srcOrd="0" destOrd="0" presId="urn:microsoft.com/office/officeart/2008/layout/HorizontalMultiLevelHierarchy"/>
-    <dgm:cxn modelId="{8B5086F5-22EC-44E9-92EA-163320782CCF}" type="presParOf" srcId="{CA2DF914-D6B3-451E-B846-C1B04AB9895F}" destId="{08CB71BD-3018-410F-B65B-B70CD15A807A}" srcOrd="0" destOrd="0" presId="urn:microsoft.com/office/officeart/2008/layout/HorizontalMultiLevelHierarchy"/>
-    <dgm:cxn modelId="{8AEB290A-31A6-4D8A-BE12-966A4CA4AE01}" type="presParOf" srcId="{CA2DF914-D6B3-451E-B846-C1B04AB9895F}" destId="{13BD7688-8C98-4E3F-A39F-4C3579BAAE62}" srcOrd="1" destOrd="0" presId="urn:microsoft.com/office/officeart/2008/layout/HorizontalMultiLevelHierarchy"/>
-    <dgm:cxn modelId="{BAA41C8C-E942-4496-ADF9-6B3602F7E8F9}" type="presParOf" srcId="{13BD7688-8C98-4E3F-A39F-4C3579BAAE62}" destId="{658A48A9-BCF1-4CC9-916D-CE80A755BCD0}" srcOrd="0" destOrd="0" presId="urn:microsoft.com/office/officeart/2008/layout/HorizontalMultiLevelHierarchy"/>
-    <dgm:cxn modelId="{937F7CB5-BAB5-4FE5-AB8C-C087CDEFE5D3}" type="presParOf" srcId="{658A48A9-BCF1-4CC9-916D-CE80A755BCD0}" destId="{BA5E5DC6-F4E2-4EDB-A60E-BE6B44E65F1C}" srcOrd="0" destOrd="0" presId="urn:microsoft.com/office/officeart/2008/layout/HorizontalMultiLevelHierarchy"/>
-    <dgm:cxn modelId="{89A47320-D8EF-4600-9A9E-013270E57103}" type="presParOf" srcId="{13BD7688-8C98-4E3F-A39F-4C3579BAAE62}" destId="{03174329-2044-4FFF-BFDE-C1EAFD423446}" srcOrd="1" destOrd="0" presId="urn:microsoft.com/office/officeart/2008/layout/HorizontalMultiLevelHierarchy"/>
-    <dgm:cxn modelId="{466F9CA2-3C83-4F93-A6A1-C83988A12F55}" type="presParOf" srcId="{03174329-2044-4FFF-BFDE-C1EAFD423446}" destId="{FC05EF59-D771-4AE7-9716-5B05301B8314}" srcOrd="0" destOrd="0" presId="urn:microsoft.com/office/officeart/2008/layout/HorizontalMultiLevelHierarchy"/>
-    <dgm:cxn modelId="{A50E2CA1-55CC-486F-B660-EB00CCD9B586}" type="presParOf" srcId="{03174329-2044-4FFF-BFDE-C1EAFD423446}" destId="{1C069B94-5B70-43D0-A3A3-52B52FF99E61}" srcOrd="1" destOrd="0" presId="urn:microsoft.com/office/officeart/2008/layout/HorizontalMultiLevelHierarchy"/>
-    <dgm:cxn modelId="{E8F9D05D-E304-47B6-B433-8B7D4359293E}" type="presParOf" srcId="{13BD7688-8C98-4E3F-A39F-4C3579BAAE62}" destId="{AE68C343-2D0F-4B27-9A41-358590F67DF8}" srcOrd="2" destOrd="0" presId="urn:microsoft.com/office/officeart/2008/layout/HorizontalMultiLevelHierarchy"/>
-    <dgm:cxn modelId="{4CD75324-31D5-4663-89C8-86750C6FF34C}" type="presParOf" srcId="{AE68C343-2D0F-4B27-9A41-358590F67DF8}" destId="{6F31CEEB-65D6-455C-A154-818D37A40184}" srcOrd="0" destOrd="0" presId="urn:microsoft.com/office/officeart/2008/layout/HorizontalMultiLevelHierarchy"/>
-    <dgm:cxn modelId="{0AF0D19B-EF18-4DE7-9440-A02CA74907ED}" type="presParOf" srcId="{13BD7688-8C98-4E3F-A39F-4C3579BAAE62}" destId="{2079D05A-8917-4014-A86C-02ACBDE3F577}" srcOrd="3" destOrd="0" presId="urn:microsoft.com/office/officeart/2008/layout/HorizontalMultiLevelHierarchy"/>
-    <dgm:cxn modelId="{C4161A5B-288F-49B3-8AC0-DAA64A9C247A}" type="presParOf" srcId="{2079D05A-8917-4014-A86C-02ACBDE3F577}" destId="{4EF4EFB7-74F7-45E4-91F3-F499C8EC672F}" srcOrd="0" destOrd="0" presId="urn:microsoft.com/office/officeart/2008/layout/HorizontalMultiLevelHierarchy"/>
-    <dgm:cxn modelId="{C6A1E7CF-FFE9-4379-9860-B6CA54526725}" type="presParOf" srcId="{2079D05A-8917-4014-A86C-02ACBDE3F577}" destId="{B9BFDA12-BF23-4718-95C9-D574CDFDE977}" srcOrd="1" destOrd="0" presId="urn:microsoft.com/office/officeart/2008/layout/HorizontalMultiLevelHierarchy"/>
-    <dgm:cxn modelId="{40E2E380-A4EF-4AF3-A930-1727CE14BA1D}" type="presParOf" srcId="{13BD7688-8C98-4E3F-A39F-4C3579BAAE62}" destId="{74290359-C92B-4EAC-8F82-4A3E26D02D24}" srcOrd="4" destOrd="0" presId="urn:microsoft.com/office/officeart/2008/layout/HorizontalMultiLevelHierarchy"/>
-    <dgm:cxn modelId="{7602481D-BBFF-4EDB-A415-05CD259DCB70}" type="presParOf" srcId="{74290359-C92B-4EAC-8F82-4A3E26D02D24}" destId="{570D416C-0B10-45E8-9A98-45FD42A700DF}" srcOrd="0" destOrd="0" presId="urn:microsoft.com/office/officeart/2008/layout/HorizontalMultiLevelHierarchy"/>
-    <dgm:cxn modelId="{411F1C61-F215-4262-9E3B-FFB544263B22}" type="presParOf" srcId="{13BD7688-8C98-4E3F-A39F-4C3579BAAE62}" destId="{9DDBB6A8-75D7-4E55-88D2-E00ACA7284ED}" srcOrd="5" destOrd="0" presId="urn:microsoft.com/office/officeart/2008/layout/HorizontalMultiLevelHierarchy"/>
-    <dgm:cxn modelId="{59FE622F-22DA-4027-831D-CB4297812B34}" type="presParOf" srcId="{9DDBB6A8-75D7-4E55-88D2-E00ACA7284ED}" destId="{D219E412-2686-4CE5-8733-2727C63E6FE3}" srcOrd="0" destOrd="0" presId="urn:microsoft.com/office/officeart/2008/layout/HorizontalMultiLevelHierarchy"/>
-    <dgm:cxn modelId="{FE4FAA20-BC41-4EE6-90DD-B6F20E127354}" type="presParOf" srcId="{9DDBB6A8-75D7-4E55-88D2-E00ACA7284ED}" destId="{C5412BF2-9B9B-4BF4-917D-747B45C1181D}" srcOrd="1" destOrd="0" presId="urn:microsoft.com/office/officeart/2008/layout/HorizontalMultiLevelHierarchy"/>
+    <dgm:cxn modelId="{E331CDDF-A107-4192-AFFA-55DF63207586}" type="presOf" srcId="{982AAA40-C9D0-48F5-97B4-D4107AA35D9A}" destId="{570D416C-0B10-45E8-9A98-45FD42A700DF}" srcOrd="1" destOrd="0" presId="urn:microsoft.com/office/officeart/2008/layout/HorizontalMultiLevelHierarchy"/>
+    <dgm:cxn modelId="{AC422C40-EB60-4440-BC92-052BDC031979}" type="presParOf" srcId="{6CE6A413-00DE-470E-80BA-7D562F7F0BEF}" destId="{CA2DF914-D6B3-451E-B846-C1B04AB9895F}" srcOrd="0" destOrd="0" presId="urn:microsoft.com/office/officeart/2008/layout/HorizontalMultiLevelHierarchy"/>
+    <dgm:cxn modelId="{BAAE998D-9058-4FD8-AE22-934D3F9F891A}" type="presParOf" srcId="{CA2DF914-D6B3-451E-B846-C1B04AB9895F}" destId="{08CB71BD-3018-410F-B65B-B70CD15A807A}" srcOrd="0" destOrd="0" presId="urn:microsoft.com/office/officeart/2008/layout/HorizontalMultiLevelHierarchy"/>
+    <dgm:cxn modelId="{28D8B8A8-CE65-47C7-86FC-CC881525048B}" type="presParOf" srcId="{CA2DF914-D6B3-451E-B846-C1B04AB9895F}" destId="{13BD7688-8C98-4E3F-A39F-4C3579BAAE62}" srcOrd="1" destOrd="0" presId="urn:microsoft.com/office/officeart/2008/layout/HorizontalMultiLevelHierarchy"/>
+    <dgm:cxn modelId="{EBA001ED-31BE-40E6-8F94-EC4233271D63}" type="presParOf" srcId="{13BD7688-8C98-4E3F-A39F-4C3579BAAE62}" destId="{658A48A9-BCF1-4CC9-916D-CE80A755BCD0}" srcOrd="0" destOrd="0" presId="urn:microsoft.com/office/officeart/2008/layout/HorizontalMultiLevelHierarchy"/>
+    <dgm:cxn modelId="{BA637EC3-AE2F-4294-9100-B9B5053299F6}" type="presParOf" srcId="{658A48A9-BCF1-4CC9-916D-CE80A755BCD0}" destId="{BA5E5DC6-F4E2-4EDB-A60E-BE6B44E65F1C}" srcOrd="0" destOrd="0" presId="urn:microsoft.com/office/officeart/2008/layout/HorizontalMultiLevelHierarchy"/>
+    <dgm:cxn modelId="{6A71755C-AE0E-4E12-8CBF-866F8DDF72AF}" type="presParOf" srcId="{13BD7688-8C98-4E3F-A39F-4C3579BAAE62}" destId="{03174329-2044-4FFF-BFDE-C1EAFD423446}" srcOrd="1" destOrd="0" presId="urn:microsoft.com/office/officeart/2008/layout/HorizontalMultiLevelHierarchy"/>
+    <dgm:cxn modelId="{E82C8661-3F1A-4593-A314-B0EA2478D4D8}" type="presParOf" srcId="{03174329-2044-4FFF-BFDE-C1EAFD423446}" destId="{FC05EF59-D771-4AE7-9716-5B05301B8314}" srcOrd="0" destOrd="0" presId="urn:microsoft.com/office/officeart/2008/layout/HorizontalMultiLevelHierarchy"/>
+    <dgm:cxn modelId="{C507D818-9C6A-4676-AD37-2CC4493CE30F}" type="presParOf" srcId="{03174329-2044-4FFF-BFDE-C1EAFD423446}" destId="{1C069B94-5B70-43D0-A3A3-52B52FF99E61}" srcOrd="1" destOrd="0" presId="urn:microsoft.com/office/officeart/2008/layout/HorizontalMultiLevelHierarchy"/>
+    <dgm:cxn modelId="{57DEFA01-A653-45ED-910C-C26E130E085A}" type="presParOf" srcId="{13BD7688-8C98-4E3F-A39F-4C3579BAAE62}" destId="{AE68C343-2D0F-4B27-9A41-358590F67DF8}" srcOrd="2" destOrd="0" presId="urn:microsoft.com/office/officeart/2008/layout/HorizontalMultiLevelHierarchy"/>
+    <dgm:cxn modelId="{892EBB13-7AEF-4348-8F18-CD27E05E5106}" type="presParOf" srcId="{AE68C343-2D0F-4B27-9A41-358590F67DF8}" destId="{6F31CEEB-65D6-455C-A154-818D37A40184}" srcOrd="0" destOrd="0" presId="urn:microsoft.com/office/officeart/2008/layout/HorizontalMultiLevelHierarchy"/>
+    <dgm:cxn modelId="{4513FFF2-DCE9-4B08-B24D-B2C1B462D645}" type="presParOf" srcId="{13BD7688-8C98-4E3F-A39F-4C3579BAAE62}" destId="{2079D05A-8917-4014-A86C-02ACBDE3F577}" srcOrd="3" destOrd="0" presId="urn:microsoft.com/office/officeart/2008/layout/HorizontalMultiLevelHierarchy"/>
+    <dgm:cxn modelId="{1D5C7799-AFBE-401F-87DD-C7A70D1DE3A4}" type="presParOf" srcId="{2079D05A-8917-4014-A86C-02ACBDE3F577}" destId="{4EF4EFB7-74F7-45E4-91F3-F499C8EC672F}" srcOrd="0" destOrd="0" presId="urn:microsoft.com/office/officeart/2008/layout/HorizontalMultiLevelHierarchy"/>
+    <dgm:cxn modelId="{FA65AC29-C06E-4685-8A1F-CD6EC0A866CE}" type="presParOf" srcId="{2079D05A-8917-4014-A86C-02ACBDE3F577}" destId="{B9BFDA12-BF23-4718-95C9-D574CDFDE977}" srcOrd="1" destOrd="0" presId="urn:microsoft.com/office/officeart/2008/layout/HorizontalMultiLevelHierarchy"/>
+    <dgm:cxn modelId="{97E1D401-3FE4-46F0-B68D-F9F656F0F4E5}" type="presParOf" srcId="{13BD7688-8C98-4E3F-A39F-4C3579BAAE62}" destId="{74290359-C92B-4EAC-8F82-4A3E26D02D24}" srcOrd="4" destOrd="0" presId="urn:microsoft.com/office/officeart/2008/layout/HorizontalMultiLevelHierarchy"/>
+    <dgm:cxn modelId="{92FB0802-E959-4344-9B42-89A48A32FEAE}" type="presParOf" srcId="{74290359-C92B-4EAC-8F82-4A3E26D02D24}" destId="{570D416C-0B10-45E8-9A98-45FD42A700DF}" srcOrd="0" destOrd="0" presId="urn:microsoft.com/office/officeart/2008/layout/HorizontalMultiLevelHierarchy"/>
+    <dgm:cxn modelId="{3E2A9AD9-12BC-49E8-809C-9C722CD2EB71}" type="presParOf" srcId="{13BD7688-8C98-4E3F-A39F-4C3579BAAE62}" destId="{9DDBB6A8-75D7-4E55-88D2-E00ACA7284ED}" srcOrd="5" destOrd="0" presId="urn:microsoft.com/office/officeart/2008/layout/HorizontalMultiLevelHierarchy"/>
+    <dgm:cxn modelId="{5209CBBB-AC94-45B0-9328-E9339E15AF34}" type="presParOf" srcId="{9DDBB6A8-75D7-4E55-88D2-E00ACA7284ED}" destId="{D219E412-2686-4CE5-8733-2727C63E6FE3}" srcOrd="0" destOrd="0" presId="urn:microsoft.com/office/officeart/2008/layout/HorizontalMultiLevelHierarchy"/>
+    <dgm:cxn modelId="{0A431E03-DDC6-4D13-9252-D1BA53382A7D}" type="presParOf" srcId="{9DDBB6A8-75D7-4E55-88D2-E00ACA7284ED}" destId="{C5412BF2-9B9B-4BF4-917D-747B45C1181D}" srcOrd="1" destOrd="0" presId="urn:microsoft.com/office/officeart/2008/layout/HorizontalMultiLevelHierarchy"/>
   </dgm:cxnLst>
   <dgm:bg/>
   <dgm:whole/>
@@ -6235,71 +6660,71 @@
     </dgm:pt>
   </dgm:ptLst>
   <dgm:cxnLst>
-    <dgm:cxn modelId="{626D8DD5-ADD4-4AB9-847C-317E065745B6}" type="presOf" srcId="{7DAAE7CF-9758-4BE9-82B9-A93048A83023}" destId="{863184EF-65FD-4735-A49A-6C5AA3E23F90}" srcOrd="0" destOrd="0" presId="urn:microsoft.com/office/officeart/2005/8/layout/orgChart1"/>
-    <dgm:cxn modelId="{577A251F-9963-4E8A-8F38-D68577EEABB9}" type="presOf" srcId="{1B09DA35-9C25-4D0A-A760-AC2D91184A51}" destId="{057DE5BF-B250-412C-9789-0E8FBD870FD4}" srcOrd="0" destOrd="0" presId="urn:microsoft.com/office/officeart/2005/8/layout/orgChart1"/>
-    <dgm:cxn modelId="{AE53B91E-386E-4DE4-84A3-F6B12B14E355}" type="presOf" srcId="{63616CAD-5EEA-4EAB-A088-6D77294FBAC4}" destId="{BC3750D1-CBA8-43C0-9A7A-5C11D195DCDD}" srcOrd="0" destOrd="0" presId="urn:microsoft.com/office/officeart/2005/8/layout/orgChart1"/>
     <dgm:cxn modelId="{9D4D9B36-2A71-4B3D-ADA1-7588DAFB69E0}" srcId="{D4C6F63D-C215-4A3E-8CC0-EED1187EC49A}" destId="{B3818D10-6C47-41D1-94C7-48AC72EBE340}" srcOrd="0" destOrd="0" parTransId="{3058D2C4-BCF4-4BDF-8DFE-9B87E51116A9}" sibTransId="{20802EC5-55F4-45AB-A5B6-DE48493FD56A}"/>
-    <dgm:cxn modelId="{278A6986-9F20-4D5F-945D-F38D81E910AF}" type="presOf" srcId="{DED696E5-6400-49A5-A051-1E4C3BC9507B}" destId="{FDA598B9-84BE-42F3-BE47-D5580C662989}" srcOrd="1" destOrd="0" presId="urn:microsoft.com/office/officeart/2005/8/layout/orgChart1"/>
+    <dgm:cxn modelId="{6B789407-7E0B-4428-A7CA-6B22EC50F606}" type="presOf" srcId="{3058D2C4-BCF4-4BDF-8DFE-9B87E51116A9}" destId="{EF677F47-F99A-4CE2-B84C-7FCD7B7990D8}" srcOrd="0" destOrd="0" presId="urn:microsoft.com/office/officeart/2005/8/layout/orgChart1"/>
+    <dgm:cxn modelId="{569EDC71-FFBB-4778-9520-03F0A5045116}" type="presOf" srcId="{1B09DA35-9C25-4D0A-A760-AC2D91184A51}" destId="{057DE5BF-B250-412C-9789-0E8FBD870FD4}" srcOrd="0" destOrd="0" presId="urn:microsoft.com/office/officeart/2005/8/layout/orgChart1"/>
+    <dgm:cxn modelId="{14D8C6ED-2871-436D-9DEE-0C232A5942AA}" type="presOf" srcId="{DED696E5-6400-49A5-A051-1E4C3BC9507B}" destId="{117114BD-27B7-48D0-8CE7-E66BEC44286E}" srcOrd="0" destOrd="0" presId="urn:microsoft.com/office/officeart/2005/8/layout/orgChart1"/>
+    <dgm:cxn modelId="{061C3C8F-D095-4676-95DA-2131F9A85189}" type="presOf" srcId="{63616CAD-5EEA-4EAB-A088-6D77294FBAC4}" destId="{BC3750D1-CBA8-43C0-9A7A-5C11D195DCDD}" srcOrd="0" destOrd="0" presId="urn:microsoft.com/office/officeart/2005/8/layout/orgChart1"/>
+    <dgm:cxn modelId="{8AC53763-7EDE-46A4-92A6-63B1261A539E}" type="presOf" srcId="{0491AF76-EAD8-464B-842F-580D44FF9FAA}" destId="{05E7322C-DB93-4585-A699-AAA01A66C496}" srcOrd="0" destOrd="0" presId="urn:microsoft.com/office/officeart/2005/8/layout/orgChart1"/>
+    <dgm:cxn modelId="{8A79A7D1-2730-4D00-8570-A7CE4FA0EDC2}" srcId="{D4C6F63D-C215-4A3E-8CC0-EED1187EC49A}" destId="{DED696E5-6400-49A5-A051-1E4C3BC9507B}" srcOrd="3" destOrd="0" parTransId="{0491AF76-EAD8-464B-842F-580D44FF9FAA}" sibTransId="{0B640088-2534-4AEF-ABD0-089BD2D0D635}"/>
+    <dgm:cxn modelId="{DDB71911-0078-4E4D-8C85-993B2F88FAA4}" type="presOf" srcId="{D4C6F63D-C215-4A3E-8CC0-EED1187EC49A}" destId="{A8BECA6A-366D-427F-A2F6-A66B6CB56D36}" srcOrd="0" destOrd="0" presId="urn:microsoft.com/office/officeart/2005/8/layout/orgChart1"/>
+    <dgm:cxn modelId="{224BCDB7-65E4-4ABC-98F1-132054ADBBCA}" srcId="{1B09DA35-9C25-4D0A-A760-AC2D91184A51}" destId="{D4C6F63D-C215-4A3E-8CC0-EED1187EC49A}" srcOrd="0" destOrd="0" parTransId="{79C433AC-5BBD-4E6A-9AF5-3435BB788F29}" sibTransId="{2A2959E3-44FA-4274-86C3-EB15870063C4}"/>
     <dgm:cxn modelId="{12FC3EA5-6ACA-4A4F-B9FD-FCDB367BC08C}" srcId="{D4C6F63D-C215-4A3E-8CC0-EED1187EC49A}" destId="{7DAAE7CF-9758-4BE9-82B9-A93048A83023}" srcOrd="1" destOrd="0" parTransId="{63616CAD-5EEA-4EAB-A088-6D77294FBAC4}" sibTransId="{47DB0049-4325-4932-A3F9-49F6A408B52F}"/>
-    <dgm:cxn modelId="{12B39234-4EAA-4069-A993-70A7415A49AA}" type="presOf" srcId="{ACEFAB6D-BED3-4F44-9545-3E5CF52A66EE}" destId="{9A5FE419-0B3E-4F43-97F7-8D1B0330BC60}" srcOrd="0" destOrd="0" presId="urn:microsoft.com/office/officeart/2005/8/layout/orgChart1"/>
+    <dgm:cxn modelId="{C3495900-4C4F-4348-A158-7FEE1712880A}" type="presOf" srcId="{ACEFAB6D-BED3-4F44-9545-3E5CF52A66EE}" destId="{9A5FE419-0B3E-4F43-97F7-8D1B0330BC60}" srcOrd="0" destOrd="0" presId="urn:microsoft.com/office/officeart/2005/8/layout/orgChart1"/>
+    <dgm:cxn modelId="{4DA32E5D-DA31-408D-8872-41AFFC1DF227}" srcId="{D4C6F63D-C215-4A3E-8CC0-EED1187EC49A}" destId="{72AAB0CF-5F4E-4434-B76B-39AAFF15BB93}" srcOrd="4" destOrd="0" parTransId="{D085267A-E607-416C-9388-4C44952064F3}" sibTransId="{F07AEA05-ED1A-4156-B22D-B049E3456449}"/>
+    <dgm:cxn modelId="{1C0011BC-6BF2-49C5-9469-1410502F8D3B}" type="presOf" srcId="{D4C6F63D-C215-4A3E-8CC0-EED1187EC49A}" destId="{1E9424F4-9F66-4677-BF11-53962528B2B5}" srcOrd="1" destOrd="0" presId="urn:microsoft.com/office/officeart/2005/8/layout/orgChart1"/>
     <dgm:cxn modelId="{E5061F60-9B08-44B6-8EE6-89F5BF4B311A}" srcId="{D4C6F63D-C215-4A3E-8CC0-EED1187EC49A}" destId="{0FAB0F27-F34B-44B2-9EA3-1F4F486B5B1E}" srcOrd="2" destOrd="0" parTransId="{ACEFAB6D-BED3-4F44-9545-3E5CF52A66EE}" sibTransId="{3D3C3F8B-B187-47EA-909C-61619EB26BE3}"/>
-    <dgm:cxn modelId="{2BE7DA2A-A7D6-4FA3-B01D-38BB3A274A01}" type="presOf" srcId="{3058D2C4-BCF4-4BDF-8DFE-9B87E51116A9}" destId="{EF677F47-F99A-4CE2-B84C-7FCD7B7990D8}" srcOrd="0" destOrd="0" presId="urn:microsoft.com/office/officeart/2005/8/layout/orgChart1"/>
-    <dgm:cxn modelId="{21B45F66-37B2-43E7-B903-050DDD8219B6}" type="presOf" srcId="{D085267A-E607-416C-9388-4C44952064F3}" destId="{AB52235C-46A9-414C-9214-32BBC8B95713}" srcOrd="0" destOrd="0" presId="urn:microsoft.com/office/officeart/2005/8/layout/orgChart1"/>
-    <dgm:cxn modelId="{7495B731-0F3B-46E6-BED3-D5AEACBB7BA7}" type="presOf" srcId="{DED696E5-6400-49A5-A051-1E4C3BC9507B}" destId="{117114BD-27B7-48D0-8CE7-E66BEC44286E}" srcOrd="0" destOrd="0" presId="urn:microsoft.com/office/officeart/2005/8/layout/orgChart1"/>
-    <dgm:cxn modelId="{B11B39F2-145C-482F-AC05-F91FEE0DFA54}" type="presOf" srcId="{D4C6F63D-C215-4A3E-8CC0-EED1187EC49A}" destId="{A8BECA6A-366D-427F-A2F6-A66B6CB56D36}" srcOrd="0" destOrd="0" presId="urn:microsoft.com/office/officeart/2005/8/layout/orgChart1"/>
-    <dgm:cxn modelId="{A8A849DE-FB86-4709-A180-B55476E26514}" type="presOf" srcId="{D4C6F63D-C215-4A3E-8CC0-EED1187EC49A}" destId="{1E9424F4-9F66-4677-BF11-53962528B2B5}" srcOrd="1" destOrd="0" presId="urn:microsoft.com/office/officeart/2005/8/layout/orgChart1"/>
-    <dgm:cxn modelId="{F59A750C-9C6B-477F-AC85-5D66DE7DF81F}" type="presOf" srcId="{7DAAE7CF-9758-4BE9-82B9-A93048A83023}" destId="{4F5346C0-AF12-40EB-AE58-7501E7A740F6}" srcOrd="1" destOrd="0" presId="urn:microsoft.com/office/officeart/2005/8/layout/orgChart1"/>
-    <dgm:cxn modelId="{224BCDB7-65E4-4ABC-98F1-132054ADBBCA}" srcId="{1B09DA35-9C25-4D0A-A760-AC2D91184A51}" destId="{D4C6F63D-C215-4A3E-8CC0-EED1187EC49A}" srcOrd="0" destOrd="0" parTransId="{79C433AC-5BBD-4E6A-9AF5-3435BB788F29}" sibTransId="{2A2959E3-44FA-4274-86C3-EB15870063C4}"/>
-    <dgm:cxn modelId="{7155A3D9-37EC-43F7-995F-1E422C01BC1E}" type="presOf" srcId="{0FAB0F27-F34B-44B2-9EA3-1F4F486B5B1E}" destId="{5C6CD1CA-FDBA-42F2-B53F-920FF78347EA}" srcOrd="0" destOrd="0" presId="urn:microsoft.com/office/officeart/2005/8/layout/orgChart1"/>
-    <dgm:cxn modelId="{F1ABB1B1-5D53-4677-84AF-52289FDF7486}" type="presOf" srcId="{72AAB0CF-5F4E-4434-B76B-39AAFF15BB93}" destId="{6497D42A-D2C5-48DF-B0CD-498B4B557869}" srcOrd="0" destOrd="0" presId="urn:microsoft.com/office/officeart/2005/8/layout/orgChart1"/>
-    <dgm:cxn modelId="{C4FCCD89-F988-4DD3-9AA6-4BBA7B1C43F0}" type="presOf" srcId="{0FAB0F27-F34B-44B2-9EA3-1F4F486B5B1E}" destId="{D61074EB-478A-4741-A797-3522AB0559B0}" srcOrd="1" destOrd="0" presId="urn:microsoft.com/office/officeart/2005/8/layout/orgChart1"/>
-    <dgm:cxn modelId="{1882E977-6B28-4E1F-95B3-EDD763BEA6AC}" type="presOf" srcId="{72AAB0CF-5F4E-4434-B76B-39AAFF15BB93}" destId="{530220DC-C8C1-4929-8A86-7C08A09756D9}" srcOrd="1" destOrd="0" presId="urn:microsoft.com/office/officeart/2005/8/layout/orgChart1"/>
-    <dgm:cxn modelId="{8A79A7D1-2730-4D00-8570-A7CE4FA0EDC2}" srcId="{D4C6F63D-C215-4A3E-8CC0-EED1187EC49A}" destId="{DED696E5-6400-49A5-A051-1E4C3BC9507B}" srcOrd="3" destOrd="0" parTransId="{0491AF76-EAD8-464B-842F-580D44FF9FAA}" sibTransId="{0B640088-2534-4AEF-ABD0-089BD2D0D635}"/>
-    <dgm:cxn modelId="{43AEF75A-1F30-4EF3-A944-9C15F5570EAB}" type="presOf" srcId="{B3818D10-6C47-41D1-94C7-48AC72EBE340}" destId="{46E80EF0-B829-4715-8CEE-A80B5DA949F6}" srcOrd="1" destOrd="0" presId="urn:microsoft.com/office/officeart/2005/8/layout/orgChart1"/>
-    <dgm:cxn modelId="{03C25B0E-1DB5-4E4C-883F-A7B05A280B2E}" type="presOf" srcId="{0491AF76-EAD8-464B-842F-580D44FF9FAA}" destId="{05E7322C-DB93-4585-A699-AAA01A66C496}" srcOrd="0" destOrd="0" presId="urn:microsoft.com/office/officeart/2005/8/layout/orgChart1"/>
-    <dgm:cxn modelId="{4DA32E5D-DA31-408D-8872-41AFFC1DF227}" srcId="{D4C6F63D-C215-4A3E-8CC0-EED1187EC49A}" destId="{72AAB0CF-5F4E-4434-B76B-39AAFF15BB93}" srcOrd="4" destOrd="0" parTransId="{D085267A-E607-416C-9388-4C44952064F3}" sibTransId="{F07AEA05-ED1A-4156-B22D-B049E3456449}"/>
-    <dgm:cxn modelId="{CE71EF99-066E-42E3-8B49-2D1DD18D6C23}" type="presOf" srcId="{B3818D10-6C47-41D1-94C7-48AC72EBE340}" destId="{CEE1B07F-34B4-40BA-A417-68D67CBFACB6}" srcOrd="0" destOrd="0" presId="urn:microsoft.com/office/officeart/2005/8/layout/orgChart1"/>
-    <dgm:cxn modelId="{6008154D-681A-4412-AAE5-0C48D4DCB9C1}" type="presParOf" srcId="{057DE5BF-B250-412C-9789-0E8FBD870FD4}" destId="{04D54528-A0A6-4069-88F1-E6A4F4D3075F}" srcOrd="0" destOrd="0" presId="urn:microsoft.com/office/officeart/2005/8/layout/orgChart1"/>
-    <dgm:cxn modelId="{00F939AA-2D7B-40B9-822A-9ABAE9E1D50B}" type="presParOf" srcId="{04D54528-A0A6-4069-88F1-E6A4F4D3075F}" destId="{54C3366F-9502-4AE7-946A-D4F36111908C}" srcOrd="0" destOrd="0" presId="urn:microsoft.com/office/officeart/2005/8/layout/orgChart1"/>
-    <dgm:cxn modelId="{D15ACD1D-1400-40FC-AF51-CD8DEC3F83E6}" type="presParOf" srcId="{54C3366F-9502-4AE7-946A-D4F36111908C}" destId="{A8BECA6A-366D-427F-A2F6-A66B6CB56D36}" srcOrd="0" destOrd="0" presId="urn:microsoft.com/office/officeart/2005/8/layout/orgChart1"/>
-    <dgm:cxn modelId="{24CCA9A2-4541-4A64-BAE0-8907937AF7B7}" type="presParOf" srcId="{54C3366F-9502-4AE7-946A-D4F36111908C}" destId="{1E9424F4-9F66-4677-BF11-53962528B2B5}" srcOrd="1" destOrd="0" presId="urn:microsoft.com/office/officeart/2005/8/layout/orgChart1"/>
-    <dgm:cxn modelId="{8629B18C-807F-4338-92AD-87A683334C2A}" type="presParOf" srcId="{04D54528-A0A6-4069-88F1-E6A4F4D3075F}" destId="{1DCD002E-8616-43C4-8884-21AFB7BAA525}" srcOrd="1" destOrd="0" presId="urn:microsoft.com/office/officeart/2005/8/layout/orgChart1"/>
-    <dgm:cxn modelId="{B5DD06C5-491E-4CB8-A498-51BE920BA042}" type="presParOf" srcId="{1DCD002E-8616-43C4-8884-21AFB7BAA525}" destId="{EF677F47-F99A-4CE2-B84C-7FCD7B7990D8}" srcOrd="0" destOrd="0" presId="urn:microsoft.com/office/officeart/2005/8/layout/orgChart1"/>
-    <dgm:cxn modelId="{0B3CD5FC-7636-4F65-B663-AA8D029CD911}" type="presParOf" srcId="{1DCD002E-8616-43C4-8884-21AFB7BAA525}" destId="{2A5D30F9-7318-4BC1-9134-742B181AB97A}" srcOrd="1" destOrd="0" presId="urn:microsoft.com/office/officeart/2005/8/layout/orgChart1"/>
-    <dgm:cxn modelId="{E33FC5BE-E052-4649-A9E4-0D98694CDF34}" type="presParOf" srcId="{2A5D30F9-7318-4BC1-9134-742B181AB97A}" destId="{AD190ACA-96BE-46DA-BC68-4BDC54B5D5AD}" srcOrd="0" destOrd="0" presId="urn:microsoft.com/office/officeart/2005/8/layout/orgChart1"/>
-    <dgm:cxn modelId="{CE6E94DB-1959-4811-91C2-25E24BEC17BF}" type="presParOf" srcId="{AD190ACA-96BE-46DA-BC68-4BDC54B5D5AD}" destId="{CEE1B07F-34B4-40BA-A417-68D67CBFACB6}" srcOrd="0" destOrd="0" presId="urn:microsoft.com/office/officeart/2005/8/layout/orgChart1"/>
-    <dgm:cxn modelId="{4279C097-907B-4CE7-8506-4096438B0CF7}" type="presParOf" srcId="{AD190ACA-96BE-46DA-BC68-4BDC54B5D5AD}" destId="{46E80EF0-B829-4715-8CEE-A80B5DA949F6}" srcOrd="1" destOrd="0" presId="urn:microsoft.com/office/officeart/2005/8/layout/orgChart1"/>
-    <dgm:cxn modelId="{25D7896D-0382-4C4C-B790-B01AE5BC14DD}" type="presParOf" srcId="{2A5D30F9-7318-4BC1-9134-742B181AB97A}" destId="{DE403C22-DD85-45B2-A12A-61388AEFED61}" srcOrd="1" destOrd="0" presId="urn:microsoft.com/office/officeart/2005/8/layout/orgChart1"/>
-    <dgm:cxn modelId="{6D28E4E6-93C3-4808-BBDB-4F0C87EE8F83}" type="presParOf" srcId="{2A5D30F9-7318-4BC1-9134-742B181AB97A}" destId="{BC3C9C6F-811F-458E-989E-2747623E1DC9}" srcOrd="2" destOrd="0" presId="urn:microsoft.com/office/officeart/2005/8/layout/orgChart1"/>
-    <dgm:cxn modelId="{7C4E5CEC-1485-4D09-B6A3-B481446931E0}" type="presParOf" srcId="{1DCD002E-8616-43C4-8884-21AFB7BAA525}" destId="{BC3750D1-CBA8-43C0-9A7A-5C11D195DCDD}" srcOrd="2" destOrd="0" presId="urn:microsoft.com/office/officeart/2005/8/layout/orgChart1"/>
-    <dgm:cxn modelId="{02E33D7F-B9CA-42D6-BA87-1638EF76CCB4}" type="presParOf" srcId="{1DCD002E-8616-43C4-8884-21AFB7BAA525}" destId="{94401F5F-4DBA-4306-82F7-0F8D555C420C}" srcOrd="3" destOrd="0" presId="urn:microsoft.com/office/officeart/2005/8/layout/orgChart1"/>
-    <dgm:cxn modelId="{FFF9C9E3-B9DC-480A-A87D-65C7E663F55C}" type="presParOf" srcId="{94401F5F-4DBA-4306-82F7-0F8D555C420C}" destId="{532E892D-9897-4435-A2C6-CA7950C47413}" srcOrd="0" destOrd="0" presId="urn:microsoft.com/office/officeart/2005/8/layout/orgChart1"/>
-    <dgm:cxn modelId="{5DDBE091-CB05-4684-9E8D-259C69184BAE}" type="presParOf" srcId="{532E892D-9897-4435-A2C6-CA7950C47413}" destId="{863184EF-65FD-4735-A49A-6C5AA3E23F90}" srcOrd="0" destOrd="0" presId="urn:microsoft.com/office/officeart/2005/8/layout/orgChart1"/>
-    <dgm:cxn modelId="{CFD9FBA4-A8E8-43B8-8761-4F28D0D53F4B}" type="presParOf" srcId="{532E892D-9897-4435-A2C6-CA7950C47413}" destId="{4F5346C0-AF12-40EB-AE58-7501E7A740F6}" srcOrd="1" destOrd="0" presId="urn:microsoft.com/office/officeart/2005/8/layout/orgChart1"/>
-    <dgm:cxn modelId="{B57A1BC2-A517-42B7-A0C2-617FB7F2039A}" type="presParOf" srcId="{94401F5F-4DBA-4306-82F7-0F8D555C420C}" destId="{888C5B6F-DC99-47C7-BC38-073087FEAB17}" srcOrd="1" destOrd="0" presId="urn:microsoft.com/office/officeart/2005/8/layout/orgChart1"/>
-    <dgm:cxn modelId="{96D64E7B-A2E9-45E3-B555-B7ED428E4FA9}" type="presParOf" srcId="{94401F5F-4DBA-4306-82F7-0F8D555C420C}" destId="{9E3659F8-D760-4304-84DF-72BDC0778AC5}" srcOrd="2" destOrd="0" presId="urn:microsoft.com/office/officeart/2005/8/layout/orgChart1"/>
-    <dgm:cxn modelId="{D551FB5E-E7BF-4C83-B1AF-49CD300E88AE}" type="presParOf" srcId="{1DCD002E-8616-43C4-8884-21AFB7BAA525}" destId="{9A5FE419-0B3E-4F43-97F7-8D1B0330BC60}" srcOrd="4" destOrd="0" presId="urn:microsoft.com/office/officeart/2005/8/layout/orgChart1"/>
-    <dgm:cxn modelId="{5F5CB967-4212-4730-94BE-EC33E6A904CF}" type="presParOf" srcId="{1DCD002E-8616-43C4-8884-21AFB7BAA525}" destId="{4A2B7714-B88D-4901-8CEE-34B0E179B029}" srcOrd="5" destOrd="0" presId="urn:microsoft.com/office/officeart/2005/8/layout/orgChart1"/>
-    <dgm:cxn modelId="{ED74DF8B-0B70-4EC5-8ADE-17B8DA07F766}" type="presParOf" srcId="{4A2B7714-B88D-4901-8CEE-34B0E179B029}" destId="{ADFCA779-EF6C-464B-AFF3-65F4989A78EC}" srcOrd="0" destOrd="0" presId="urn:microsoft.com/office/officeart/2005/8/layout/orgChart1"/>
-    <dgm:cxn modelId="{715A390D-8AA9-4D69-BD23-7CCA0A6F168A}" type="presParOf" srcId="{ADFCA779-EF6C-464B-AFF3-65F4989A78EC}" destId="{5C6CD1CA-FDBA-42F2-B53F-920FF78347EA}" srcOrd="0" destOrd="0" presId="urn:microsoft.com/office/officeart/2005/8/layout/orgChart1"/>
-    <dgm:cxn modelId="{CD5DD896-79FD-494E-82A9-FB14A92562E2}" type="presParOf" srcId="{ADFCA779-EF6C-464B-AFF3-65F4989A78EC}" destId="{D61074EB-478A-4741-A797-3522AB0559B0}" srcOrd="1" destOrd="0" presId="urn:microsoft.com/office/officeart/2005/8/layout/orgChart1"/>
-    <dgm:cxn modelId="{FF993E91-1D4E-495B-BEEC-A5F7C7907093}" type="presParOf" srcId="{4A2B7714-B88D-4901-8CEE-34B0E179B029}" destId="{5ED2D3C3-1DE2-4BAB-B89F-F95FE80616E7}" srcOrd="1" destOrd="0" presId="urn:microsoft.com/office/officeart/2005/8/layout/orgChart1"/>
-    <dgm:cxn modelId="{ACC70620-E05B-482E-BED5-4DEF8D203D0C}" type="presParOf" srcId="{4A2B7714-B88D-4901-8CEE-34B0E179B029}" destId="{F8D3ADC8-5AA2-4003-99C8-B443B64FA829}" srcOrd="2" destOrd="0" presId="urn:microsoft.com/office/officeart/2005/8/layout/orgChart1"/>
-    <dgm:cxn modelId="{AFB142B2-A01D-4FF9-B205-91D55AC478D3}" type="presParOf" srcId="{1DCD002E-8616-43C4-8884-21AFB7BAA525}" destId="{05E7322C-DB93-4585-A699-AAA01A66C496}" srcOrd="6" destOrd="0" presId="urn:microsoft.com/office/officeart/2005/8/layout/orgChart1"/>
-    <dgm:cxn modelId="{25AB1C51-3672-4693-82A3-E16208597ECB}" type="presParOf" srcId="{1DCD002E-8616-43C4-8884-21AFB7BAA525}" destId="{92C8A926-ECE6-4F45-9747-DAD97BB83EE2}" srcOrd="7" destOrd="0" presId="urn:microsoft.com/office/officeart/2005/8/layout/orgChart1"/>
-    <dgm:cxn modelId="{2F8F8698-0B65-44A0-8277-5D29D1C548C8}" type="presParOf" srcId="{92C8A926-ECE6-4F45-9747-DAD97BB83EE2}" destId="{40C348F4-33DC-496E-A0BF-685F9E7E4702}" srcOrd="0" destOrd="0" presId="urn:microsoft.com/office/officeart/2005/8/layout/orgChart1"/>
-    <dgm:cxn modelId="{1099517D-AE5B-4280-A73A-EBF081D5D387}" type="presParOf" srcId="{40C348F4-33DC-496E-A0BF-685F9E7E4702}" destId="{117114BD-27B7-48D0-8CE7-E66BEC44286E}" srcOrd="0" destOrd="0" presId="urn:microsoft.com/office/officeart/2005/8/layout/orgChart1"/>
-    <dgm:cxn modelId="{B4C17EA6-C05D-42CE-BF9E-F4F37513596B}" type="presParOf" srcId="{40C348F4-33DC-496E-A0BF-685F9E7E4702}" destId="{FDA598B9-84BE-42F3-BE47-D5580C662989}" srcOrd="1" destOrd="0" presId="urn:microsoft.com/office/officeart/2005/8/layout/orgChart1"/>
-    <dgm:cxn modelId="{550F222D-4945-44A1-B48B-608697AB3207}" type="presParOf" srcId="{92C8A926-ECE6-4F45-9747-DAD97BB83EE2}" destId="{21BA670C-A73A-43E6-8E55-3494D3360123}" srcOrd="1" destOrd="0" presId="urn:microsoft.com/office/officeart/2005/8/layout/orgChart1"/>
-    <dgm:cxn modelId="{00D5A140-AA4C-4156-BAC6-BF80B0A62AE7}" type="presParOf" srcId="{92C8A926-ECE6-4F45-9747-DAD97BB83EE2}" destId="{C0975B1E-DDE9-416F-8E71-7401EE2F8678}" srcOrd="2" destOrd="0" presId="urn:microsoft.com/office/officeart/2005/8/layout/orgChart1"/>
-    <dgm:cxn modelId="{D9417765-E7C4-4E1F-858F-C3EABBC4A73B}" type="presParOf" srcId="{1DCD002E-8616-43C4-8884-21AFB7BAA525}" destId="{AB52235C-46A9-414C-9214-32BBC8B95713}" srcOrd="8" destOrd="0" presId="urn:microsoft.com/office/officeart/2005/8/layout/orgChart1"/>
-    <dgm:cxn modelId="{2147DD4D-B981-4048-BF54-BCFD7FD3D89E}" type="presParOf" srcId="{1DCD002E-8616-43C4-8884-21AFB7BAA525}" destId="{7A73BBCF-EFBE-4C13-B17D-707801A98DCE}" srcOrd="9" destOrd="0" presId="urn:microsoft.com/office/officeart/2005/8/layout/orgChart1"/>
-    <dgm:cxn modelId="{2466C883-CBB7-4291-A672-AE1881371BFC}" type="presParOf" srcId="{7A73BBCF-EFBE-4C13-B17D-707801A98DCE}" destId="{993B55C1-9DDB-4FC2-B69E-F5EACE0F01E3}" srcOrd="0" destOrd="0" presId="urn:microsoft.com/office/officeart/2005/8/layout/orgChart1"/>
-    <dgm:cxn modelId="{B9BDF1FC-170A-487E-B3AF-FB3C25912703}" type="presParOf" srcId="{993B55C1-9DDB-4FC2-B69E-F5EACE0F01E3}" destId="{6497D42A-D2C5-48DF-B0CD-498B4B557869}" srcOrd="0" destOrd="0" presId="urn:microsoft.com/office/officeart/2005/8/layout/orgChart1"/>
-    <dgm:cxn modelId="{A5A692F7-D1B7-4CED-92AC-22833D753284}" type="presParOf" srcId="{993B55C1-9DDB-4FC2-B69E-F5EACE0F01E3}" destId="{530220DC-C8C1-4929-8A86-7C08A09756D9}" srcOrd="1" destOrd="0" presId="urn:microsoft.com/office/officeart/2005/8/layout/orgChart1"/>
-    <dgm:cxn modelId="{0BDEA51A-C55D-4A13-A188-6D90E55932D0}" type="presParOf" srcId="{7A73BBCF-EFBE-4C13-B17D-707801A98DCE}" destId="{C2486242-E273-423B-851C-7BF4239D12E2}" srcOrd="1" destOrd="0" presId="urn:microsoft.com/office/officeart/2005/8/layout/orgChart1"/>
-    <dgm:cxn modelId="{F7D725FF-E425-48C5-998A-F9A5B111C921}" type="presParOf" srcId="{7A73BBCF-EFBE-4C13-B17D-707801A98DCE}" destId="{48FC1C46-9AD1-4833-ACAB-072F050CB63E}" srcOrd="2" destOrd="0" presId="urn:microsoft.com/office/officeart/2005/8/layout/orgChart1"/>
-    <dgm:cxn modelId="{BB0F43D6-4C44-461B-BA9A-B2E39474A227}" type="presParOf" srcId="{04D54528-A0A6-4069-88F1-E6A4F4D3075F}" destId="{89676925-6B14-4930-AC84-C549078A9472}" srcOrd="2" destOrd="0" presId="urn:microsoft.com/office/officeart/2005/8/layout/orgChart1"/>
+    <dgm:cxn modelId="{6780565D-5B23-43A0-A3DD-F491C0348951}" type="presOf" srcId="{7DAAE7CF-9758-4BE9-82B9-A93048A83023}" destId="{863184EF-65FD-4735-A49A-6C5AA3E23F90}" srcOrd="0" destOrd="0" presId="urn:microsoft.com/office/officeart/2005/8/layout/orgChart1"/>
+    <dgm:cxn modelId="{A27DE638-5698-43AA-A9AD-CCCB496C2BC3}" type="presOf" srcId="{7DAAE7CF-9758-4BE9-82B9-A93048A83023}" destId="{4F5346C0-AF12-40EB-AE58-7501E7A740F6}" srcOrd="1" destOrd="0" presId="urn:microsoft.com/office/officeart/2005/8/layout/orgChart1"/>
+    <dgm:cxn modelId="{9F965454-C65C-48A3-A450-39A354EB3D00}" type="presOf" srcId="{72AAB0CF-5F4E-4434-B76B-39AAFF15BB93}" destId="{6497D42A-D2C5-48DF-B0CD-498B4B557869}" srcOrd="0" destOrd="0" presId="urn:microsoft.com/office/officeart/2005/8/layout/orgChart1"/>
+    <dgm:cxn modelId="{F0460D05-5169-48AF-B7F1-9E2499D9F40C}" type="presOf" srcId="{B3818D10-6C47-41D1-94C7-48AC72EBE340}" destId="{46E80EF0-B829-4715-8CEE-A80B5DA949F6}" srcOrd="1" destOrd="0" presId="urn:microsoft.com/office/officeart/2005/8/layout/orgChart1"/>
+    <dgm:cxn modelId="{D4F1AAF3-B578-463B-8F54-41DA58BE10B7}" type="presOf" srcId="{0FAB0F27-F34B-44B2-9EA3-1F4F486B5B1E}" destId="{5C6CD1CA-FDBA-42F2-B53F-920FF78347EA}" srcOrd="0" destOrd="0" presId="urn:microsoft.com/office/officeart/2005/8/layout/orgChart1"/>
+    <dgm:cxn modelId="{712197CE-8AAE-4444-9DD1-80A67649835A}" type="presOf" srcId="{B3818D10-6C47-41D1-94C7-48AC72EBE340}" destId="{CEE1B07F-34B4-40BA-A417-68D67CBFACB6}" srcOrd="0" destOrd="0" presId="urn:microsoft.com/office/officeart/2005/8/layout/orgChart1"/>
+    <dgm:cxn modelId="{E316C5A8-EF8A-466B-BB2F-86AADE4A80BA}" type="presOf" srcId="{0FAB0F27-F34B-44B2-9EA3-1F4F486B5B1E}" destId="{D61074EB-478A-4741-A797-3522AB0559B0}" srcOrd="1" destOrd="0" presId="urn:microsoft.com/office/officeart/2005/8/layout/orgChart1"/>
+    <dgm:cxn modelId="{1FF756E7-4AC8-4628-81F6-29621135DF8E}" type="presOf" srcId="{D085267A-E607-416C-9388-4C44952064F3}" destId="{AB52235C-46A9-414C-9214-32BBC8B95713}" srcOrd="0" destOrd="0" presId="urn:microsoft.com/office/officeart/2005/8/layout/orgChart1"/>
+    <dgm:cxn modelId="{FB0786F9-19BD-44B2-9A34-2C246533787A}" type="presOf" srcId="{DED696E5-6400-49A5-A051-1E4C3BC9507B}" destId="{FDA598B9-84BE-42F3-BE47-D5580C662989}" srcOrd="1" destOrd="0" presId="urn:microsoft.com/office/officeart/2005/8/layout/orgChart1"/>
+    <dgm:cxn modelId="{A3A5DFFF-7A10-4E79-B32C-15358005B101}" type="presOf" srcId="{72AAB0CF-5F4E-4434-B76B-39AAFF15BB93}" destId="{530220DC-C8C1-4929-8A86-7C08A09756D9}" srcOrd="1" destOrd="0" presId="urn:microsoft.com/office/officeart/2005/8/layout/orgChart1"/>
+    <dgm:cxn modelId="{827191C2-8BAB-4BE0-8125-B0A263F3E11E}" type="presParOf" srcId="{057DE5BF-B250-412C-9789-0E8FBD870FD4}" destId="{04D54528-A0A6-4069-88F1-E6A4F4D3075F}" srcOrd="0" destOrd="0" presId="urn:microsoft.com/office/officeart/2005/8/layout/orgChart1"/>
+    <dgm:cxn modelId="{817286AD-4C3D-4365-83B4-1364954F3D23}" type="presParOf" srcId="{04D54528-A0A6-4069-88F1-E6A4F4D3075F}" destId="{54C3366F-9502-4AE7-946A-D4F36111908C}" srcOrd="0" destOrd="0" presId="urn:microsoft.com/office/officeart/2005/8/layout/orgChart1"/>
+    <dgm:cxn modelId="{B6D7D5E7-56A8-498C-92F5-0D19229C067B}" type="presParOf" srcId="{54C3366F-9502-4AE7-946A-D4F36111908C}" destId="{A8BECA6A-366D-427F-A2F6-A66B6CB56D36}" srcOrd="0" destOrd="0" presId="urn:microsoft.com/office/officeart/2005/8/layout/orgChart1"/>
+    <dgm:cxn modelId="{AB2700CC-EB6C-4DDE-B04F-51CACB662CC4}" type="presParOf" srcId="{54C3366F-9502-4AE7-946A-D4F36111908C}" destId="{1E9424F4-9F66-4677-BF11-53962528B2B5}" srcOrd="1" destOrd="0" presId="urn:microsoft.com/office/officeart/2005/8/layout/orgChart1"/>
+    <dgm:cxn modelId="{B00830A9-9FF4-45DA-95D8-EFE305108A1A}" type="presParOf" srcId="{04D54528-A0A6-4069-88F1-E6A4F4D3075F}" destId="{1DCD002E-8616-43C4-8884-21AFB7BAA525}" srcOrd="1" destOrd="0" presId="urn:microsoft.com/office/officeart/2005/8/layout/orgChart1"/>
+    <dgm:cxn modelId="{94567316-C967-46F3-B19D-02E002498119}" type="presParOf" srcId="{1DCD002E-8616-43C4-8884-21AFB7BAA525}" destId="{EF677F47-F99A-4CE2-B84C-7FCD7B7990D8}" srcOrd="0" destOrd="0" presId="urn:microsoft.com/office/officeart/2005/8/layout/orgChart1"/>
+    <dgm:cxn modelId="{ABFEE0B4-98E2-45E5-8B2C-6C3C41AE731C}" type="presParOf" srcId="{1DCD002E-8616-43C4-8884-21AFB7BAA525}" destId="{2A5D30F9-7318-4BC1-9134-742B181AB97A}" srcOrd="1" destOrd="0" presId="urn:microsoft.com/office/officeart/2005/8/layout/orgChart1"/>
+    <dgm:cxn modelId="{57E94DA9-739A-4C8E-B694-CBA568DCBAB0}" type="presParOf" srcId="{2A5D30F9-7318-4BC1-9134-742B181AB97A}" destId="{AD190ACA-96BE-46DA-BC68-4BDC54B5D5AD}" srcOrd="0" destOrd="0" presId="urn:microsoft.com/office/officeart/2005/8/layout/orgChart1"/>
+    <dgm:cxn modelId="{F6965D87-1E25-4EA8-ACC3-DAC90B742CA9}" type="presParOf" srcId="{AD190ACA-96BE-46DA-BC68-4BDC54B5D5AD}" destId="{CEE1B07F-34B4-40BA-A417-68D67CBFACB6}" srcOrd="0" destOrd="0" presId="urn:microsoft.com/office/officeart/2005/8/layout/orgChart1"/>
+    <dgm:cxn modelId="{18B78C98-9C45-4369-9E1A-A9F0CFB57CEF}" type="presParOf" srcId="{AD190ACA-96BE-46DA-BC68-4BDC54B5D5AD}" destId="{46E80EF0-B829-4715-8CEE-A80B5DA949F6}" srcOrd="1" destOrd="0" presId="urn:microsoft.com/office/officeart/2005/8/layout/orgChart1"/>
+    <dgm:cxn modelId="{205855E9-CFE9-40D5-BAD5-5B5C4788D2E7}" type="presParOf" srcId="{2A5D30F9-7318-4BC1-9134-742B181AB97A}" destId="{DE403C22-DD85-45B2-A12A-61388AEFED61}" srcOrd="1" destOrd="0" presId="urn:microsoft.com/office/officeart/2005/8/layout/orgChart1"/>
+    <dgm:cxn modelId="{036D3291-AFCA-4477-84F4-9B082D1D5DDB}" type="presParOf" srcId="{2A5D30F9-7318-4BC1-9134-742B181AB97A}" destId="{BC3C9C6F-811F-458E-989E-2747623E1DC9}" srcOrd="2" destOrd="0" presId="urn:microsoft.com/office/officeart/2005/8/layout/orgChart1"/>
+    <dgm:cxn modelId="{9EE6391B-9B45-427C-828E-61699C0659AA}" type="presParOf" srcId="{1DCD002E-8616-43C4-8884-21AFB7BAA525}" destId="{BC3750D1-CBA8-43C0-9A7A-5C11D195DCDD}" srcOrd="2" destOrd="0" presId="urn:microsoft.com/office/officeart/2005/8/layout/orgChart1"/>
+    <dgm:cxn modelId="{E55593FF-2275-42C6-A83B-8FF9177EB123}" type="presParOf" srcId="{1DCD002E-8616-43C4-8884-21AFB7BAA525}" destId="{94401F5F-4DBA-4306-82F7-0F8D555C420C}" srcOrd="3" destOrd="0" presId="urn:microsoft.com/office/officeart/2005/8/layout/orgChart1"/>
+    <dgm:cxn modelId="{7B8F888D-0945-4574-98BA-91D890117AA8}" type="presParOf" srcId="{94401F5F-4DBA-4306-82F7-0F8D555C420C}" destId="{532E892D-9897-4435-A2C6-CA7950C47413}" srcOrd="0" destOrd="0" presId="urn:microsoft.com/office/officeart/2005/8/layout/orgChart1"/>
+    <dgm:cxn modelId="{0522A995-4AF1-403E-AF62-C9429EFB4913}" type="presParOf" srcId="{532E892D-9897-4435-A2C6-CA7950C47413}" destId="{863184EF-65FD-4735-A49A-6C5AA3E23F90}" srcOrd="0" destOrd="0" presId="urn:microsoft.com/office/officeart/2005/8/layout/orgChart1"/>
+    <dgm:cxn modelId="{E97F431F-96A8-4181-B047-320151DB3DFF}" type="presParOf" srcId="{532E892D-9897-4435-A2C6-CA7950C47413}" destId="{4F5346C0-AF12-40EB-AE58-7501E7A740F6}" srcOrd="1" destOrd="0" presId="urn:microsoft.com/office/officeart/2005/8/layout/orgChart1"/>
+    <dgm:cxn modelId="{ED232E8B-DC44-4FBE-A9F8-3804662E13E6}" type="presParOf" srcId="{94401F5F-4DBA-4306-82F7-0F8D555C420C}" destId="{888C5B6F-DC99-47C7-BC38-073087FEAB17}" srcOrd="1" destOrd="0" presId="urn:microsoft.com/office/officeart/2005/8/layout/orgChart1"/>
+    <dgm:cxn modelId="{F73BDD95-81CA-4BC0-9C9D-1DBD5B49E140}" type="presParOf" srcId="{94401F5F-4DBA-4306-82F7-0F8D555C420C}" destId="{9E3659F8-D760-4304-84DF-72BDC0778AC5}" srcOrd="2" destOrd="0" presId="urn:microsoft.com/office/officeart/2005/8/layout/orgChart1"/>
+    <dgm:cxn modelId="{406A912B-40B7-4B1D-BAB8-1DEE679EF7D3}" type="presParOf" srcId="{1DCD002E-8616-43C4-8884-21AFB7BAA525}" destId="{9A5FE419-0B3E-4F43-97F7-8D1B0330BC60}" srcOrd="4" destOrd="0" presId="urn:microsoft.com/office/officeart/2005/8/layout/orgChart1"/>
+    <dgm:cxn modelId="{6840BB3E-8F95-4EAE-BE1C-D35E59C23AEB}" type="presParOf" srcId="{1DCD002E-8616-43C4-8884-21AFB7BAA525}" destId="{4A2B7714-B88D-4901-8CEE-34B0E179B029}" srcOrd="5" destOrd="0" presId="urn:microsoft.com/office/officeart/2005/8/layout/orgChart1"/>
+    <dgm:cxn modelId="{63A24E46-467C-4088-8832-89BC225739A5}" type="presParOf" srcId="{4A2B7714-B88D-4901-8CEE-34B0E179B029}" destId="{ADFCA779-EF6C-464B-AFF3-65F4989A78EC}" srcOrd="0" destOrd="0" presId="urn:microsoft.com/office/officeart/2005/8/layout/orgChart1"/>
+    <dgm:cxn modelId="{C0A6132D-357E-4EA0-B5A3-1F55AD6CCB0D}" type="presParOf" srcId="{ADFCA779-EF6C-464B-AFF3-65F4989A78EC}" destId="{5C6CD1CA-FDBA-42F2-B53F-920FF78347EA}" srcOrd="0" destOrd="0" presId="urn:microsoft.com/office/officeart/2005/8/layout/orgChart1"/>
+    <dgm:cxn modelId="{A7A6A56E-44CA-4A16-B768-3B8BC2C68AE4}" type="presParOf" srcId="{ADFCA779-EF6C-464B-AFF3-65F4989A78EC}" destId="{D61074EB-478A-4741-A797-3522AB0559B0}" srcOrd="1" destOrd="0" presId="urn:microsoft.com/office/officeart/2005/8/layout/orgChart1"/>
+    <dgm:cxn modelId="{2FF7623A-19D3-4DBE-B51C-D268547C2DF6}" type="presParOf" srcId="{4A2B7714-B88D-4901-8CEE-34B0E179B029}" destId="{5ED2D3C3-1DE2-4BAB-B89F-F95FE80616E7}" srcOrd="1" destOrd="0" presId="urn:microsoft.com/office/officeart/2005/8/layout/orgChart1"/>
+    <dgm:cxn modelId="{4C7FDEBE-6F34-456D-A215-557F06246133}" type="presParOf" srcId="{4A2B7714-B88D-4901-8CEE-34B0E179B029}" destId="{F8D3ADC8-5AA2-4003-99C8-B443B64FA829}" srcOrd="2" destOrd="0" presId="urn:microsoft.com/office/officeart/2005/8/layout/orgChart1"/>
+    <dgm:cxn modelId="{2E0E01E3-14A2-47E3-8224-60B6F73CBBDE}" type="presParOf" srcId="{1DCD002E-8616-43C4-8884-21AFB7BAA525}" destId="{05E7322C-DB93-4585-A699-AAA01A66C496}" srcOrd="6" destOrd="0" presId="urn:microsoft.com/office/officeart/2005/8/layout/orgChart1"/>
+    <dgm:cxn modelId="{51663087-25FE-48B9-9560-12BA08B785D5}" type="presParOf" srcId="{1DCD002E-8616-43C4-8884-21AFB7BAA525}" destId="{92C8A926-ECE6-4F45-9747-DAD97BB83EE2}" srcOrd="7" destOrd="0" presId="urn:microsoft.com/office/officeart/2005/8/layout/orgChart1"/>
+    <dgm:cxn modelId="{8D78C442-0F41-4582-9F53-F375D702CBFF}" type="presParOf" srcId="{92C8A926-ECE6-4F45-9747-DAD97BB83EE2}" destId="{40C348F4-33DC-496E-A0BF-685F9E7E4702}" srcOrd="0" destOrd="0" presId="urn:microsoft.com/office/officeart/2005/8/layout/orgChart1"/>
+    <dgm:cxn modelId="{1DF0F408-021C-4269-9CCC-4C43CCEB1AC8}" type="presParOf" srcId="{40C348F4-33DC-496E-A0BF-685F9E7E4702}" destId="{117114BD-27B7-48D0-8CE7-E66BEC44286E}" srcOrd="0" destOrd="0" presId="urn:microsoft.com/office/officeart/2005/8/layout/orgChart1"/>
+    <dgm:cxn modelId="{D3C3C4FC-A4E5-43D2-BD90-2F6D752D5A41}" type="presParOf" srcId="{40C348F4-33DC-496E-A0BF-685F9E7E4702}" destId="{FDA598B9-84BE-42F3-BE47-D5580C662989}" srcOrd="1" destOrd="0" presId="urn:microsoft.com/office/officeart/2005/8/layout/orgChart1"/>
+    <dgm:cxn modelId="{8A9D4293-9072-4916-A307-23C66441A863}" type="presParOf" srcId="{92C8A926-ECE6-4F45-9747-DAD97BB83EE2}" destId="{21BA670C-A73A-43E6-8E55-3494D3360123}" srcOrd="1" destOrd="0" presId="urn:microsoft.com/office/officeart/2005/8/layout/orgChart1"/>
+    <dgm:cxn modelId="{CAC647DD-8F51-4436-AC7A-77C7DA2329E8}" type="presParOf" srcId="{92C8A926-ECE6-4F45-9747-DAD97BB83EE2}" destId="{C0975B1E-DDE9-416F-8E71-7401EE2F8678}" srcOrd="2" destOrd="0" presId="urn:microsoft.com/office/officeart/2005/8/layout/orgChart1"/>
+    <dgm:cxn modelId="{BA95954B-1AAE-4B20-9E0F-1BAEAF03119F}" type="presParOf" srcId="{1DCD002E-8616-43C4-8884-21AFB7BAA525}" destId="{AB52235C-46A9-414C-9214-32BBC8B95713}" srcOrd="8" destOrd="0" presId="urn:microsoft.com/office/officeart/2005/8/layout/orgChart1"/>
+    <dgm:cxn modelId="{AE8A1569-84B9-4BC1-8F32-EE949EE135E2}" type="presParOf" srcId="{1DCD002E-8616-43C4-8884-21AFB7BAA525}" destId="{7A73BBCF-EFBE-4C13-B17D-707801A98DCE}" srcOrd="9" destOrd="0" presId="urn:microsoft.com/office/officeart/2005/8/layout/orgChart1"/>
+    <dgm:cxn modelId="{03E2B90D-C1D7-4FC9-8349-B7FE6BFE4A2B}" type="presParOf" srcId="{7A73BBCF-EFBE-4C13-B17D-707801A98DCE}" destId="{993B55C1-9DDB-4FC2-B69E-F5EACE0F01E3}" srcOrd="0" destOrd="0" presId="urn:microsoft.com/office/officeart/2005/8/layout/orgChart1"/>
+    <dgm:cxn modelId="{37E5AE82-65A4-4A5A-BF25-661EE1D2D0A6}" type="presParOf" srcId="{993B55C1-9DDB-4FC2-B69E-F5EACE0F01E3}" destId="{6497D42A-D2C5-48DF-B0CD-498B4B557869}" srcOrd="0" destOrd="0" presId="urn:microsoft.com/office/officeart/2005/8/layout/orgChart1"/>
+    <dgm:cxn modelId="{4F5041BF-AB4D-47AA-A105-E7349678636D}" type="presParOf" srcId="{993B55C1-9DDB-4FC2-B69E-F5EACE0F01E3}" destId="{530220DC-C8C1-4929-8A86-7C08A09756D9}" srcOrd="1" destOrd="0" presId="urn:microsoft.com/office/officeart/2005/8/layout/orgChart1"/>
+    <dgm:cxn modelId="{93942656-A6EA-47DD-AD1F-8B5B5D384347}" type="presParOf" srcId="{7A73BBCF-EFBE-4C13-B17D-707801A98DCE}" destId="{C2486242-E273-423B-851C-7BF4239D12E2}" srcOrd="1" destOrd="0" presId="urn:microsoft.com/office/officeart/2005/8/layout/orgChart1"/>
+    <dgm:cxn modelId="{E4BBEB32-A5BF-4BCB-A6AE-91729F5463AC}" type="presParOf" srcId="{7A73BBCF-EFBE-4C13-B17D-707801A98DCE}" destId="{48FC1C46-9AD1-4833-ACAB-072F050CB63E}" srcOrd="2" destOrd="0" presId="urn:microsoft.com/office/officeart/2005/8/layout/orgChart1"/>
+    <dgm:cxn modelId="{11F9DA61-AD08-4B38-AC45-ACE4AC3C7237}" type="presParOf" srcId="{04D54528-A0A6-4069-88F1-E6A4F4D3075F}" destId="{89676925-6B14-4930-AC84-C549078A9472}" srcOrd="2" destOrd="0" presId="urn:microsoft.com/office/officeart/2005/8/layout/orgChart1"/>
   </dgm:cxnLst>
   <dgm:bg/>
   <dgm:whole/>
@@ -6755,60 +7180,60 @@
     </dgm:pt>
   </dgm:ptLst>
   <dgm:cxnLst>
+    <dgm:cxn modelId="{895F17E4-1BD0-4597-B237-60C65664190E}" type="presOf" srcId="{0FAB0F27-F34B-44B2-9EA3-1F4F486B5B1E}" destId="{5C6CD1CA-FDBA-42F2-B53F-920FF78347EA}" srcOrd="0" destOrd="0" presId="urn:microsoft.com/office/officeart/2005/8/layout/orgChart1"/>
     <dgm:cxn modelId="{9D4D9B36-2A71-4B3D-ADA1-7588DAFB69E0}" srcId="{D4C6F63D-C215-4A3E-8CC0-EED1187EC49A}" destId="{B3818D10-6C47-41D1-94C7-48AC72EBE340}" srcOrd="0" destOrd="0" parTransId="{3058D2C4-BCF4-4BDF-8DFE-9B87E51116A9}" sibTransId="{20802EC5-55F4-45AB-A5B6-DE48493FD56A}"/>
-    <dgm:cxn modelId="{ABD8BF21-3942-4149-838C-818BEFAB2B5C}" type="presOf" srcId="{7DAAE7CF-9758-4BE9-82B9-A93048A83023}" destId="{863184EF-65FD-4735-A49A-6C5AA3E23F90}" srcOrd="0" destOrd="0" presId="urn:microsoft.com/office/officeart/2005/8/layout/orgChart1"/>
-    <dgm:cxn modelId="{6130EB77-01F3-4E22-81CF-6C4CD4DD7EBD}" type="presOf" srcId="{B3818D10-6C47-41D1-94C7-48AC72EBE340}" destId="{CEE1B07F-34B4-40BA-A417-68D67CBFACB6}" srcOrd="0" destOrd="0" presId="urn:microsoft.com/office/officeart/2005/8/layout/orgChart1"/>
-    <dgm:cxn modelId="{A29C1C67-A78B-4486-A4F3-C2A94EDFADED}" type="presOf" srcId="{D4C6F63D-C215-4A3E-8CC0-EED1187EC49A}" destId="{A8BECA6A-366D-427F-A2F6-A66B6CB56D36}" srcOrd="0" destOrd="0" presId="urn:microsoft.com/office/officeart/2005/8/layout/orgChart1"/>
-    <dgm:cxn modelId="{726FF24F-6D7A-4DF1-9E97-2992B40AD911}" type="presOf" srcId="{0FAB0F27-F34B-44B2-9EA3-1F4F486B5B1E}" destId="{D61074EB-478A-4741-A797-3522AB0559B0}" srcOrd="1" destOrd="0" presId="urn:microsoft.com/office/officeart/2005/8/layout/orgChart1"/>
+    <dgm:cxn modelId="{0FB6C0D0-86B1-483D-8A2C-B81AB48D2218}" type="presOf" srcId="{0FAB0F27-F34B-44B2-9EA3-1F4F486B5B1E}" destId="{D61074EB-478A-4741-A797-3522AB0559B0}" srcOrd="1" destOrd="0" presId="urn:microsoft.com/office/officeart/2005/8/layout/orgChart1"/>
+    <dgm:cxn modelId="{F316B35E-C690-4DE1-B30A-30D31C526863}" type="presOf" srcId="{ACEFAB6D-BED3-4F44-9545-3E5CF52A66EE}" destId="{9A5FE419-0B3E-4F43-97F7-8D1B0330BC60}" srcOrd="0" destOrd="0" presId="urn:microsoft.com/office/officeart/2005/8/layout/orgChart1"/>
+    <dgm:cxn modelId="{12FC3EA5-6ACA-4A4F-B9FD-FCDB367BC08C}" srcId="{D4C6F63D-C215-4A3E-8CC0-EED1187EC49A}" destId="{7DAAE7CF-9758-4BE9-82B9-A93048A83023}" srcOrd="1" destOrd="0" parTransId="{63616CAD-5EEA-4EAB-A088-6D77294FBAC4}" sibTransId="{47DB0049-4325-4932-A3F9-49F6A408B52F}"/>
+    <dgm:cxn modelId="{60CF6A85-64F1-4299-878C-BF58A6B7A443}" type="presOf" srcId="{0491AF76-EAD8-464B-842F-580D44FF9FAA}" destId="{05E7322C-DB93-4585-A699-AAA01A66C496}" srcOrd="0" destOrd="0" presId="urn:microsoft.com/office/officeart/2005/8/layout/orgChart1"/>
+    <dgm:cxn modelId="{9B157E1E-3FCF-498E-8151-3B0C68535DB7}" type="presOf" srcId="{D4C6F63D-C215-4A3E-8CC0-EED1187EC49A}" destId="{1E9424F4-9F66-4677-BF11-53962528B2B5}" srcOrd="1" destOrd="0" presId="urn:microsoft.com/office/officeart/2005/8/layout/orgChart1"/>
+    <dgm:cxn modelId="{59424858-BCF8-415B-8C28-0C02B1E69C0E}" type="presOf" srcId="{D4C6F63D-C215-4A3E-8CC0-EED1187EC49A}" destId="{A8BECA6A-366D-427F-A2F6-A66B6CB56D36}" srcOrd="0" destOrd="0" presId="urn:microsoft.com/office/officeart/2005/8/layout/orgChart1"/>
+    <dgm:cxn modelId="{62AA2B05-1B07-428C-8E21-B4B91C75F09F}" type="presOf" srcId="{B3818D10-6C47-41D1-94C7-48AC72EBE340}" destId="{CEE1B07F-34B4-40BA-A417-68D67CBFACB6}" srcOrd="0" destOrd="0" presId="urn:microsoft.com/office/officeart/2005/8/layout/orgChart1"/>
+    <dgm:cxn modelId="{E5061F60-9B08-44B6-8EE6-89F5BF4B311A}" srcId="{D4C6F63D-C215-4A3E-8CC0-EED1187EC49A}" destId="{0FAB0F27-F34B-44B2-9EA3-1F4F486B5B1E}" srcOrd="2" destOrd="0" parTransId="{ACEFAB6D-BED3-4F44-9545-3E5CF52A66EE}" sibTransId="{3D3C3F8B-B187-47EA-909C-61619EB26BE3}"/>
+    <dgm:cxn modelId="{B818D62B-C260-4235-A252-663B62AB59F2}" type="presOf" srcId="{7DAAE7CF-9758-4BE9-82B9-A93048A83023}" destId="{863184EF-65FD-4735-A49A-6C5AA3E23F90}" srcOrd="0" destOrd="0" presId="urn:microsoft.com/office/officeart/2005/8/layout/orgChart1"/>
+    <dgm:cxn modelId="{27E97CC4-49A2-4499-A10D-BBDD78E0F760}" type="presOf" srcId="{B3818D10-6C47-41D1-94C7-48AC72EBE340}" destId="{46E80EF0-B829-4715-8CEE-A80B5DA949F6}" srcOrd="1" destOrd="0" presId="urn:microsoft.com/office/officeart/2005/8/layout/orgChart1"/>
+    <dgm:cxn modelId="{2C65CD55-1573-423A-B9D4-0E2EEF90EF4D}" type="presOf" srcId="{7DAAE7CF-9758-4BE9-82B9-A93048A83023}" destId="{4F5346C0-AF12-40EB-AE58-7501E7A740F6}" srcOrd="1" destOrd="0" presId="urn:microsoft.com/office/officeart/2005/8/layout/orgChart1"/>
+    <dgm:cxn modelId="{0C864371-74A5-4DE7-90AE-3D7B586DB15F}" type="presOf" srcId="{1B09DA35-9C25-4D0A-A760-AC2D91184A51}" destId="{057DE5BF-B250-412C-9789-0E8FBD870FD4}" srcOrd="0" destOrd="0" presId="urn:microsoft.com/office/officeart/2005/8/layout/orgChart1"/>
+    <dgm:cxn modelId="{224BCDB7-65E4-4ABC-98F1-132054ADBBCA}" srcId="{1B09DA35-9C25-4D0A-A760-AC2D91184A51}" destId="{D4C6F63D-C215-4A3E-8CC0-EED1187EC49A}" srcOrd="0" destOrd="0" parTransId="{79C433AC-5BBD-4E6A-9AF5-3435BB788F29}" sibTransId="{2A2959E3-44FA-4274-86C3-EB15870063C4}"/>
+    <dgm:cxn modelId="{81D7D5A1-2444-454E-B32C-47FB9BDF16DA}" type="presOf" srcId="{63616CAD-5EEA-4EAB-A088-6D77294FBAC4}" destId="{BC3750D1-CBA8-43C0-9A7A-5C11D195DCDD}" srcOrd="0" destOrd="0" presId="urn:microsoft.com/office/officeart/2005/8/layout/orgChart1"/>
+    <dgm:cxn modelId="{3BDE63A6-A3C3-475A-AC1D-34E35BD7CE58}" type="presOf" srcId="{DED696E5-6400-49A5-A051-1E4C3BC9507B}" destId="{117114BD-27B7-48D0-8CE7-E66BEC44286E}" srcOrd="0" destOrd="0" presId="urn:microsoft.com/office/officeart/2005/8/layout/orgChart1"/>
+    <dgm:cxn modelId="{2281F1C0-E40D-44DA-AAE6-0C9F06083A2F}" type="presOf" srcId="{3058D2C4-BCF4-4BDF-8DFE-9B87E51116A9}" destId="{EF677F47-F99A-4CE2-B84C-7FCD7B7990D8}" srcOrd="0" destOrd="0" presId="urn:microsoft.com/office/officeart/2005/8/layout/orgChart1"/>
     <dgm:cxn modelId="{8A79A7D1-2730-4D00-8570-A7CE4FA0EDC2}" srcId="{D4C6F63D-C215-4A3E-8CC0-EED1187EC49A}" destId="{DED696E5-6400-49A5-A051-1E4C3BC9507B}" srcOrd="3" destOrd="0" parTransId="{0491AF76-EAD8-464B-842F-580D44FF9FAA}" sibTransId="{0B640088-2534-4AEF-ABD0-089BD2D0D635}"/>
-    <dgm:cxn modelId="{224BCDB7-65E4-4ABC-98F1-132054ADBBCA}" srcId="{1B09DA35-9C25-4D0A-A760-AC2D91184A51}" destId="{D4C6F63D-C215-4A3E-8CC0-EED1187EC49A}" srcOrd="0" destOrd="0" parTransId="{79C433AC-5BBD-4E6A-9AF5-3435BB788F29}" sibTransId="{2A2959E3-44FA-4274-86C3-EB15870063C4}"/>
-    <dgm:cxn modelId="{12FC3EA5-6ACA-4A4F-B9FD-FCDB367BC08C}" srcId="{D4C6F63D-C215-4A3E-8CC0-EED1187EC49A}" destId="{7DAAE7CF-9758-4BE9-82B9-A93048A83023}" srcOrd="1" destOrd="0" parTransId="{63616CAD-5EEA-4EAB-A088-6D77294FBAC4}" sibTransId="{47DB0049-4325-4932-A3F9-49F6A408B52F}"/>
-    <dgm:cxn modelId="{79FEA610-3A49-47EA-9327-5951D2AC8137}" type="presOf" srcId="{1B09DA35-9C25-4D0A-A760-AC2D91184A51}" destId="{057DE5BF-B250-412C-9789-0E8FBD870FD4}" srcOrd="0" destOrd="0" presId="urn:microsoft.com/office/officeart/2005/8/layout/orgChart1"/>
-    <dgm:cxn modelId="{241E49FA-502D-4326-ADDF-508CAB453143}" type="presOf" srcId="{DED696E5-6400-49A5-A051-1E4C3BC9507B}" destId="{FDA598B9-84BE-42F3-BE47-D5580C662989}" srcOrd="1" destOrd="0" presId="urn:microsoft.com/office/officeart/2005/8/layout/orgChart1"/>
-    <dgm:cxn modelId="{B8098952-5D87-4B44-BD85-A53C6211DC44}" type="presOf" srcId="{B3818D10-6C47-41D1-94C7-48AC72EBE340}" destId="{46E80EF0-B829-4715-8CEE-A80B5DA949F6}" srcOrd="1" destOrd="0" presId="urn:microsoft.com/office/officeart/2005/8/layout/orgChart1"/>
-    <dgm:cxn modelId="{E5061F60-9B08-44B6-8EE6-89F5BF4B311A}" srcId="{D4C6F63D-C215-4A3E-8CC0-EED1187EC49A}" destId="{0FAB0F27-F34B-44B2-9EA3-1F4F486B5B1E}" srcOrd="2" destOrd="0" parTransId="{ACEFAB6D-BED3-4F44-9545-3E5CF52A66EE}" sibTransId="{3D3C3F8B-B187-47EA-909C-61619EB26BE3}"/>
-    <dgm:cxn modelId="{774245BF-5516-4ADE-BC8E-FC3E8E0EB8F9}" type="presOf" srcId="{0491AF76-EAD8-464B-842F-580D44FF9FAA}" destId="{05E7322C-DB93-4585-A699-AAA01A66C496}" srcOrd="0" destOrd="0" presId="urn:microsoft.com/office/officeart/2005/8/layout/orgChart1"/>
-    <dgm:cxn modelId="{F7655BE7-C9E2-4A8B-A8D3-420EB3D51945}" type="presOf" srcId="{ACEFAB6D-BED3-4F44-9545-3E5CF52A66EE}" destId="{9A5FE419-0B3E-4F43-97F7-8D1B0330BC60}" srcOrd="0" destOrd="0" presId="urn:microsoft.com/office/officeart/2005/8/layout/orgChart1"/>
-    <dgm:cxn modelId="{EDC705EE-762F-45A5-841E-C87AB35EC34C}" type="presOf" srcId="{7DAAE7CF-9758-4BE9-82B9-A93048A83023}" destId="{4F5346C0-AF12-40EB-AE58-7501E7A740F6}" srcOrd="1" destOrd="0" presId="urn:microsoft.com/office/officeart/2005/8/layout/orgChart1"/>
-    <dgm:cxn modelId="{54E59081-9295-426C-83FC-01464C66BED3}" type="presOf" srcId="{3058D2C4-BCF4-4BDF-8DFE-9B87E51116A9}" destId="{EF677F47-F99A-4CE2-B84C-7FCD7B7990D8}" srcOrd="0" destOrd="0" presId="urn:microsoft.com/office/officeart/2005/8/layout/orgChart1"/>
-    <dgm:cxn modelId="{EBFC7278-2419-44E8-9EEA-CD9BD6582A00}" type="presOf" srcId="{D4C6F63D-C215-4A3E-8CC0-EED1187EC49A}" destId="{1E9424F4-9F66-4677-BF11-53962528B2B5}" srcOrd="1" destOrd="0" presId="urn:microsoft.com/office/officeart/2005/8/layout/orgChart1"/>
-    <dgm:cxn modelId="{A92E1A6B-9AD1-45DA-A580-F181695D6966}" type="presOf" srcId="{63616CAD-5EEA-4EAB-A088-6D77294FBAC4}" destId="{BC3750D1-CBA8-43C0-9A7A-5C11D195DCDD}" srcOrd="0" destOrd="0" presId="urn:microsoft.com/office/officeart/2005/8/layout/orgChart1"/>
-    <dgm:cxn modelId="{F9943328-78AD-4414-8250-9CECDAE91E2F}" type="presOf" srcId="{0FAB0F27-F34B-44B2-9EA3-1F4F486B5B1E}" destId="{5C6CD1CA-FDBA-42F2-B53F-920FF78347EA}" srcOrd="0" destOrd="0" presId="urn:microsoft.com/office/officeart/2005/8/layout/orgChart1"/>
-    <dgm:cxn modelId="{57C3E7DB-B276-4CA9-9EC7-057E8BCD5075}" type="presOf" srcId="{DED696E5-6400-49A5-A051-1E4C3BC9507B}" destId="{117114BD-27B7-48D0-8CE7-E66BEC44286E}" srcOrd="0" destOrd="0" presId="urn:microsoft.com/office/officeart/2005/8/layout/orgChart1"/>
-    <dgm:cxn modelId="{E5922239-8E43-46B1-BF4F-28344DC5F8AF}" type="presParOf" srcId="{057DE5BF-B250-412C-9789-0E8FBD870FD4}" destId="{04D54528-A0A6-4069-88F1-E6A4F4D3075F}" srcOrd="0" destOrd="0" presId="urn:microsoft.com/office/officeart/2005/8/layout/orgChart1"/>
-    <dgm:cxn modelId="{4983380F-1AAC-4F9F-90BA-CB6F98D83572}" type="presParOf" srcId="{04D54528-A0A6-4069-88F1-E6A4F4D3075F}" destId="{54C3366F-9502-4AE7-946A-D4F36111908C}" srcOrd="0" destOrd="0" presId="urn:microsoft.com/office/officeart/2005/8/layout/orgChart1"/>
-    <dgm:cxn modelId="{78495F0A-237B-465E-84AB-D2E6C76A30F9}" type="presParOf" srcId="{54C3366F-9502-4AE7-946A-D4F36111908C}" destId="{A8BECA6A-366D-427F-A2F6-A66B6CB56D36}" srcOrd="0" destOrd="0" presId="urn:microsoft.com/office/officeart/2005/8/layout/orgChart1"/>
-    <dgm:cxn modelId="{4E2C517F-7258-4FA3-AFB9-38F24EDCCFB1}" type="presParOf" srcId="{54C3366F-9502-4AE7-946A-D4F36111908C}" destId="{1E9424F4-9F66-4677-BF11-53962528B2B5}" srcOrd="1" destOrd="0" presId="urn:microsoft.com/office/officeart/2005/8/layout/orgChart1"/>
-    <dgm:cxn modelId="{9DF22C6C-DF60-4099-8732-B0AF899FB26F}" type="presParOf" srcId="{04D54528-A0A6-4069-88F1-E6A4F4D3075F}" destId="{1DCD002E-8616-43C4-8884-21AFB7BAA525}" srcOrd="1" destOrd="0" presId="urn:microsoft.com/office/officeart/2005/8/layout/orgChart1"/>
-    <dgm:cxn modelId="{A5C43E20-4ECA-40BC-AFA5-3CA1B9838165}" type="presParOf" srcId="{1DCD002E-8616-43C4-8884-21AFB7BAA525}" destId="{EF677F47-F99A-4CE2-B84C-7FCD7B7990D8}" srcOrd="0" destOrd="0" presId="urn:microsoft.com/office/officeart/2005/8/layout/orgChart1"/>
-    <dgm:cxn modelId="{8458A7A3-D3E7-4A27-84A3-27D505799D0E}" type="presParOf" srcId="{1DCD002E-8616-43C4-8884-21AFB7BAA525}" destId="{2A5D30F9-7318-4BC1-9134-742B181AB97A}" srcOrd="1" destOrd="0" presId="urn:microsoft.com/office/officeart/2005/8/layout/orgChart1"/>
-    <dgm:cxn modelId="{6D4F2140-6372-4DFA-BF53-BA2E60336EBA}" type="presParOf" srcId="{2A5D30F9-7318-4BC1-9134-742B181AB97A}" destId="{AD190ACA-96BE-46DA-BC68-4BDC54B5D5AD}" srcOrd="0" destOrd="0" presId="urn:microsoft.com/office/officeart/2005/8/layout/orgChart1"/>
-    <dgm:cxn modelId="{52FC3965-D65C-4875-859E-E0D6C78BB76C}" type="presParOf" srcId="{AD190ACA-96BE-46DA-BC68-4BDC54B5D5AD}" destId="{CEE1B07F-34B4-40BA-A417-68D67CBFACB6}" srcOrd="0" destOrd="0" presId="urn:microsoft.com/office/officeart/2005/8/layout/orgChart1"/>
-    <dgm:cxn modelId="{168579F0-EF89-4872-900C-B619A67772D7}" type="presParOf" srcId="{AD190ACA-96BE-46DA-BC68-4BDC54B5D5AD}" destId="{46E80EF0-B829-4715-8CEE-A80B5DA949F6}" srcOrd="1" destOrd="0" presId="urn:microsoft.com/office/officeart/2005/8/layout/orgChart1"/>
-    <dgm:cxn modelId="{A9D04B07-9901-40C6-9E20-2284E1644ACB}" type="presParOf" srcId="{2A5D30F9-7318-4BC1-9134-742B181AB97A}" destId="{DE403C22-DD85-45B2-A12A-61388AEFED61}" srcOrd="1" destOrd="0" presId="urn:microsoft.com/office/officeart/2005/8/layout/orgChart1"/>
-    <dgm:cxn modelId="{BC4F7A1E-D4FD-4A0B-B354-CB4B4D058A2C}" type="presParOf" srcId="{2A5D30F9-7318-4BC1-9134-742B181AB97A}" destId="{BC3C9C6F-811F-458E-989E-2747623E1DC9}" srcOrd="2" destOrd="0" presId="urn:microsoft.com/office/officeart/2005/8/layout/orgChart1"/>
-    <dgm:cxn modelId="{5E838544-C2F1-478C-8041-D19A95E601C2}" type="presParOf" srcId="{1DCD002E-8616-43C4-8884-21AFB7BAA525}" destId="{BC3750D1-CBA8-43C0-9A7A-5C11D195DCDD}" srcOrd="2" destOrd="0" presId="urn:microsoft.com/office/officeart/2005/8/layout/orgChart1"/>
-    <dgm:cxn modelId="{AACB3BF3-29E6-4D8D-8C4F-351432E13DD9}" type="presParOf" srcId="{1DCD002E-8616-43C4-8884-21AFB7BAA525}" destId="{94401F5F-4DBA-4306-82F7-0F8D555C420C}" srcOrd="3" destOrd="0" presId="urn:microsoft.com/office/officeart/2005/8/layout/orgChart1"/>
-    <dgm:cxn modelId="{06ED7921-05FF-49F6-A0A5-0D48DBB5BCB2}" type="presParOf" srcId="{94401F5F-4DBA-4306-82F7-0F8D555C420C}" destId="{532E892D-9897-4435-A2C6-CA7950C47413}" srcOrd="0" destOrd="0" presId="urn:microsoft.com/office/officeart/2005/8/layout/orgChart1"/>
-    <dgm:cxn modelId="{F30932D4-EB1A-4F4E-B395-4603910DCBBF}" type="presParOf" srcId="{532E892D-9897-4435-A2C6-CA7950C47413}" destId="{863184EF-65FD-4735-A49A-6C5AA3E23F90}" srcOrd="0" destOrd="0" presId="urn:microsoft.com/office/officeart/2005/8/layout/orgChart1"/>
-    <dgm:cxn modelId="{7F2FA1AA-86E2-4BFB-AD38-B1437A72F070}" type="presParOf" srcId="{532E892D-9897-4435-A2C6-CA7950C47413}" destId="{4F5346C0-AF12-40EB-AE58-7501E7A740F6}" srcOrd="1" destOrd="0" presId="urn:microsoft.com/office/officeart/2005/8/layout/orgChart1"/>
-    <dgm:cxn modelId="{B695A28D-BB5C-40ED-9F05-742789708F43}" type="presParOf" srcId="{94401F5F-4DBA-4306-82F7-0F8D555C420C}" destId="{888C5B6F-DC99-47C7-BC38-073087FEAB17}" srcOrd="1" destOrd="0" presId="urn:microsoft.com/office/officeart/2005/8/layout/orgChart1"/>
-    <dgm:cxn modelId="{4F51FE86-574E-45C3-84FC-AFF6D091AF6B}" type="presParOf" srcId="{94401F5F-4DBA-4306-82F7-0F8D555C420C}" destId="{9E3659F8-D760-4304-84DF-72BDC0778AC5}" srcOrd="2" destOrd="0" presId="urn:microsoft.com/office/officeart/2005/8/layout/orgChart1"/>
-    <dgm:cxn modelId="{AF8C5CEA-D4EE-419F-9E00-05E13756FD59}" type="presParOf" srcId="{1DCD002E-8616-43C4-8884-21AFB7BAA525}" destId="{9A5FE419-0B3E-4F43-97F7-8D1B0330BC60}" srcOrd="4" destOrd="0" presId="urn:microsoft.com/office/officeart/2005/8/layout/orgChart1"/>
-    <dgm:cxn modelId="{281F32C3-5900-4E6C-8B54-765AFB88F7C4}" type="presParOf" srcId="{1DCD002E-8616-43C4-8884-21AFB7BAA525}" destId="{4A2B7714-B88D-4901-8CEE-34B0E179B029}" srcOrd="5" destOrd="0" presId="urn:microsoft.com/office/officeart/2005/8/layout/orgChart1"/>
-    <dgm:cxn modelId="{1D1989B4-733C-41C1-8475-445C0D9BBBA6}" type="presParOf" srcId="{4A2B7714-B88D-4901-8CEE-34B0E179B029}" destId="{ADFCA779-EF6C-464B-AFF3-65F4989A78EC}" srcOrd="0" destOrd="0" presId="urn:microsoft.com/office/officeart/2005/8/layout/orgChart1"/>
-    <dgm:cxn modelId="{BF8367AC-AEC5-4B4F-845C-7F3AC9E4488B}" type="presParOf" srcId="{ADFCA779-EF6C-464B-AFF3-65F4989A78EC}" destId="{5C6CD1CA-FDBA-42F2-B53F-920FF78347EA}" srcOrd="0" destOrd="0" presId="urn:microsoft.com/office/officeart/2005/8/layout/orgChart1"/>
-    <dgm:cxn modelId="{8141E917-267C-47B4-A93C-C9E2055EC8D1}" type="presParOf" srcId="{ADFCA779-EF6C-464B-AFF3-65F4989A78EC}" destId="{D61074EB-478A-4741-A797-3522AB0559B0}" srcOrd="1" destOrd="0" presId="urn:microsoft.com/office/officeart/2005/8/layout/orgChart1"/>
-    <dgm:cxn modelId="{F5E7ACA6-915F-4B21-809F-4F45BDCC14BC}" type="presParOf" srcId="{4A2B7714-B88D-4901-8CEE-34B0E179B029}" destId="{5ED2D3C3-1DE2-4BAB-B89F-F95FE80616E7}" srcOrd="1" destOrd="0" presId="urn:microsoft.com/office/officeart/2005/8/layout/orgChart1"/>
-    <dgm:cxn modelId="{F0A29BDA-3105-4C3D-9F1B-64727372E697}" type="presParOf" srcId="{4A2B7714-B88D-4901-8CEE-34B0E179B029}" destId="{F8D3ADC8-5AA2-4003-99C8-B443B64FA829}" srcOrd="2" destOrd="0" presId="urn:microsoft.com/office/officeart/2005/8/layout/orgChart1"/>
-    <dgm:cxn modelId="{F3E2956A-0CC7-4B67-BB29-5F23BD477646}" type="presParOf" srcId="{1DCD002E-8616-43C4-8884-21AFB7BAA525}" destId="{05E7322C-DB93-4585-A699-AAA01A66C496}" srcOrd="6" destOrd="0" presId="urn:microsoft.com/office/officeart/2005/8/layout/orgChart1"/>
-    <dgm:cxn modelId="{86159799-47F3-416B-A8D5-C9C7C85E4C33}" type="presParOf" srcId="{1DCD002E-8616-43C4-8884-21AFB7BAA525}" destId="{92C8A926-ECE6-4F45-9747-DAD97BB83EE2}" srcOrd="7" destOrd="0" presId="urn:microsoft.com/office/officeart/2005/8/layout/orgChart1"/>
-    <dgm:cxn modelId="{77278585-F48E-409B-9856-C553456D4491}" type="presParOf" srcId="{92C8A926-ECE6-4F45-9747-DAD97BB83EE2}" destId="{40C348F4-33DC-496E-A0BF-685F9E7E4702}" srcOrd="0" destOrd="0" presId="urn:microsoft.com/office/officeart/2005/8/layout/orgChart1"/>
-    <dgm:cxn modelId="{F3C9807D-76B4-43C5-8CE3-CE23A1FAE1BE}" type="presParOf" srcId="{40C348F4-33DC-496E-A0BF-685F9E7E4702}" destId="{117114BD-27B7-48D0-8CE7-E66BEC44286E}" srcOrd="0" destOrd="0" presId="urn:microsoft.com/office/officeart/2005/8/layout/orgChart1"/>
-    <dgm:cxn modelId="{57C94F87-162B-48AE-89F9-2034F2794BCB}" type="presParOf" srcId="{40C348F4-33DC-496E-A0BF-685F9E7E4702}" destId="{FDA598B9-84BE-42F3-BE47-D5580C662989}" srcOrd="1" destOrd="0" presId="urn:microsoft.com/office/officeart/2005/8/layout/orgChart1"/>
-    <dgm:cxn modelId="{1DC2D050-4A31-4C0A-9E9B-C08BBF7D6C08}" type="presParOf" srcId="{92C8A926-ECE6-4F45-9747-DAD97BB83EE2}" destId="{21BA670C-A73A-43E6-8E55-3494D3360123}" srcOrd="1" destOrd="0" presId="urn:microsoft.com/office/officeart/2005/8/layout/orgChart1"/>
-    <dgm:cxn modelId="{B348D5D9-C4C5-4A57-8EED-B3130B3CACF0}" type="presParOf" srcId="{92C8A926-ECE6-4F45-9747-DAD97BB83EE2}" destId="{C0975B1E-DDE9-416F-8E71-7401EE2F8678}" srcOrd="2" destOrd="0" presId="urn:microsoft.com/office/officeart/2005/8/layout/orgChart1"/>
-    <dgm:cxn modelId="{B2A7ABCE-E304-466A-85E4-167BBAA3995F}" type="presParOf" srcId="{04D54528-A0A6-4069-88F1-E6A4F4D3075F}" destId="{89676925-6B14-4930-AC84-C549078A9472}" srcOrd="2" destOrd="0" presId="urn:microsoft.com/office/officeart/2005/8/layout/orgChart1"/>
+    <dgm:cxn modelId="{EECC8825-9FA7-40B2-A220-45DC3CA27545}" type="presOf" srcId="{DED696E5-6400-49A5-A051-1E4C3BC9507B}" destId="{FDA598B9-84BE-42F3-BE47-D5580C662989}" srcOrd="1" destOrd="0" presId="urn:microsoft.com/office/officeart/2005/8/layout/orgChart1"/>
+    <dgm:cxn modelId="{C407103C-BE69-41F8-BFBE-2897F80A8AD0}" type="presParOf" srcId="{057DE5BF-B250-412C-9789-0E8FBD870FD4}" destId="{04D54528-A0A6-4069-88F1-E6A4F4D3075F}" srcOrd="0" destOrd="0" presId="urn:microsoft.com/office/officeart/2005/8/layout/orgChart1"/>
+    <dgm:cxn modelId="{F7BF6144-A8E7-4297-B0EF-552548B65C5F}" type="presParOf" srcId="{04D54528-A0A6-4069-88F1-E6A4F4D3075F}" destId="{54C3366F-9502-4AE7-946A-D4F36111908C}" srcOrd="0" destOrd="0" presId="urn:microsoft.com/office/officeart/2005/8/layout/orgChart1"/>
+    <dgm:cxn modelId="{0856424E-9585-4CD2-B524-BFED0501AE8E}" type="presParOf" srcId="{54C3366F-9502-4AE7-946A-D4F36111908C}" destId="{A8BECA6A-366D-427F-A2F6-A66B6CB56D36}" srcOrd="0" destOrd="0" presId="urn:microsoft.com/office/officeart/2005/8/layout/orgChart1"/>
+    <dgm:cxn modelId="{14CB62BC-F356-454B-B529-2A7664FA4247}" type="presParOf" srcId="{54C3366F-9502-4AE7-946A-D4F36111908C}" destId="{1E9424F4-9F66-4677-BF11-53962528B2B5}" srcOrd="1" destOrd="0" presId="urn:microsoft.com/office/officeart/2005/8/layout/orgChart1"/>
+    <dgm:cxn modelId="{BEF0FAC7-C6DC-40BC-B766-C081191B3F91}" type="presParOf" srcId="{04D54528-A0A6-4069-88F1-E6A4F4D3075F}" destId="{1DCD002E-8616-43C4-8884-21AFB7BAA525}" srcOrd="1" destOrd="0" presId="urn:microsoft.com/office/officeart/2005/8/layout/orgChart1"/>
+    <dgm:cxn modelId="{2EF25ECF-E5F4-46BD-9FC7-C0DF6EF7AC09}" type="presParOf" srcId="{1DCD002E-8616-43C4-8884-21AFB7BAA525}" destId="{EF677F47-F99A-4CE2-B84C-7FCD7B7990D8}" srcOrd="0" destOrd="0" presId="urn:microsoft.com/office/officeart/2005/8/layout/orgChart1"/>
+    <dgm:cxn modelId="{6FAD377F-FF3D-4FA7-AA1C-6ACD4A5A349B}" type="presParOf" srcId="{1DCD002E-8616-43C4-8884-21AFB7BAA525}" destId="{2A5D30F9-7318-4BC1-9134-742B181AB97A}" srcOrd="1" destOrd="0" presId="urn:microsoft.com/office/officeart/2005/8/layout/orgChart1"/>
+    <dgm:cxn modelId="{FBDD943C-60C2-4510-8689-A9E02430FEA8}" type="presParOf" srcId="{2A5D30F9-7318-4BC1-9134-742B181AB97A}" destId="{AD190ACA-96BE-46DA-BC68-4BDC54B5D5AD}" srcOrd="0" destOrd="0" presId="urn:microsoft.com/office/officeart/2005/8/layout/orgChart1"/>
+    <dgm:cxn modelId="{D82B148B-8739-41A2-A220-A45A86C10D35}" type="presParOf" srcId="{AD190ACA-96BE-46DA-BC68-4BDC54B5D5AD}" destId="{CEE1B07F-34B4-40BA-A417-68D67CBFACB6}" srcOrd="0" destOrd="0" presId="urn:microsoft.com/office/officeart/2005/8/layout/orgChart1"/>
+    <dgm:cxn modelId="{7983DC26-BC27-4174-87DF-41B38FB6DA1A}" type="presParOf" srcId="{AD190ACA-96BE-46DA-BC68-4BDC54B5D5AD}" destId="{46E80EF0-B829-4715-8CEE-A80B5DA949F6}" srcOrd="1" destOrd="0" presId="urn:microsoft.com/office/officeart/2005/8/layout/orgChart1"/>
+    <dgm:cxn modelId="{D8F4896F-12B1-421B-8DAD-723CEAA47ED0}" type="presParOf" srcId="{2A5D30F9-7318-4BC1-9134-742B181AB97A}" destId="{DE403C22-DD85-45B2-A12A-61388AEFED61}" srcOrd="1" destOrd="0" presId="urn:microsoft.com/office/officeart/2005/8/layout/orgChart1"/>
+    <dgm:cxn modelId="{6DC384C9-66BE-4F8C-9F88-C48B52EEC268}" type="presParOf" srcId="{2A5D30F9-7318-4BC1-9134-742B181AB97A}" destId="{BC3C9C6F-811F-458E-989E-2747623E1DC9}" srcOrd="2" destOrd="0" presId="urn:microsoft.com/office/officeart/2005/8/layout/orgChart1"/>
+    <dgm:cxn modelId="{432B9379-A62F-4258-B8FC-B5DB9B6E3399}" type="presParOf" srcId="{1DCD002E-8616-43C4-8884-21AFB7BAA525}" destId="{BC3750D1-CBA8-43C0-9A7A-5C11D195DCDD}" srcOrd="2" destOrd="0" presId="urn:microsoft.com/office/officeart/2005/8/layout/orgChart1"/>
+    <dgm:cxn modelId="{5E47A3E0-2867-4656-97CA-9B3CE255592E}" type="presParOf" srcId="{1DCD002E-8616-43C4-8884-21AFB7BAA525}" destId="{94401F5F-4DBA-4306-82F7-0F8D555C420C}" srcOrd="3" destOrd="0" presId="urn:microsoft.com/office/officeart/2005/8/layout/orgChart1"/>
+    <dgm:cxn modelId="{4190D9EA-2135-4841-9E75-FBFA0BBA0714}" type="presParOf" srcId="{94401F5F-4DBA-4306-82F7-0F8D555C420C}" destId="{532E892D-9897-4435-A2C6-CA7950C47413}" srcOrd="0" destOrd="0" presId="urn:microsoft.com/office/officeart/2005/8/layout/orgChart1"/>
+    <dgm:cxn modelId="{F6AC32D6-FC87-4600-867F-0A4ED03FCB37}" type="presParOf" srcId="{532E892D-9897-4435-A2C6-CA7950C47413}" destId="{863184EF-65FD-4735-A49A-6C5AA3E23F90}" srcOrd="0" destOrd="0" presId="urn:microsoft.com/office/officeart/2005/8/layout/orgChart1"/>
+    <dgm:cxn modelId="{AC56C81E-E795-47B8-89F3-231C6352602C}" type="presParOf" srcId="{532E892D-9897-4435-A2C6-CA7950C47413}" destId="{4F5346C0-AF12-40EB-AE58-7501E7A740F6}" srcOrd="1" destOrd="0" presId="urn:microsoft.com/office/officeart/2005/8/layout/orgChart1"/>
+    <dgm:cxn modelId="{94157B93-9829-4FFD-8F99-84586BF768E9}" type="presParOf" srcId="{94401F5F-4DBA-4306-82F7-0F8D555C420C}" destId="{888C5B6F-DC99-47C7-BC38-073087FEAB17}" srcOrd="1" destOrd="0" presId="urn:microsoft.com/office/officeart/2005/8/layout/orgChart1"/>
+    <dgm:cxn modelId="{D4BA01F5-12B5-4520-AC29-C60AECE4D3B1}" type="presParOf" srcId="{94401F5F-4DBA-4306-82F7-0F8D555C420C}" destId="{9E3659F8-D760-4304-84DF-72BDC0778AC5}" srcOrd="2" destOrd="0" presId="urn:microsoft.com/office/officeart/2005/8/layout/orgChart1"/>
+    <dgm:cxn modelId="{6D2A3125-7B5B-42B9-A10D-77ED617ED108}" type="presParOf" srcId="{1DCD002E-8616-43C4-8884-21AFB7BAA525}" destId="{9A5FE419-0B3E-4F43-97F7-8D1B0330BC60}" srcOrd="4" destOrd="0" presId="urn:microsoft.com/office/officeart/2005/8/layout/orgChart1"/>
+    <dgm:cxn modelId="{01F62B61-A0BA-4D27-9FFA-01C1CEDF22AB}" type="presParOf" srcId="{1DCD002E-8616-43C4-8884-21AFB7BAA525}" destId="{4A2B7714-B88D-4901-8CEE-34B0E179B029}" srcOrd="5" destOrd="0" presId="urn:microsoft.com/office/officeart/2005/8/layout/orgChart1"/>
+    <dgm:cxn modelId="{E59E115F-45B3-4866-BDAD-03160E346324}" type="presParOf" srcId="{4A2B7714-B88D-4901-8CEE-34B0E179B029}" destId="{ADFCA779-EF6C-464B-AFF3-65F4989A78EC}" srcOrd="0" destOrd="0" presId="urn:microsoft.com/office/officeart/2005/8/layout/orgChart1"/>
+    <dgm:cxn modelId="{102E4612-D168-4943-9C07-34128B1D0CC3}" type="presParOf" srcId="{ADFCA779-EF6C-464B-AFF3-65F4989A78EC}" destId="{5C6CD1CA-FDBA-42F2-B53F-920FF78347EA}" srcOrd="0" destOrd="0" presId="urn:microsoft.com/office/officeart/2005/8/layout/orgChart1"/>
+    <dgm:cxn modelId="{61E8F367-17E5-4B93-81BC-33F974F146B9}" type="presParOf" srcId="{ADFCA779-EF6C-464B-AFF3-65F4989A78EC}" destId="{D61074EB-478A-4741-A797-3522AB0559B0}" srcOrd="1" destOrd="0" presId="urn:microsoft.com/office/officeart/2005/8/layout/orgChart1"/>
+    <dgm:cxn modelId="{000778D8-B540-459A-8999-42ACABDD57A1}" type="presParOf" srcId="{4A2B7714-B88D-4901-8CEE-34B0E179B029}" destId="{5ED2D3C3-1DE2-4BAB-B89F-F95FE80616E7}" srcOrd="1" destOrd="0" presId="urn:microsoft.com/office/officeart/2005/8/layout/orgChart1"/>
+    <dgm:cxn modelId="{04C1E850-0D66-4331-8E3C-41A3B8659C90}" type="presParOf" srcId="{4A2B7714-B88D-4901-8CEE-34B0E179B029}" destId="{F8D3ADC8-5AA2-4003-99C8-B443B64FA829}" srcOrd="2" destOrd="0" presId="urn:microsoft.com/office/officeart/2005/8/layout/orgChart1"/>
+    <dgm:cxn modelId="{71487B37-2D09-463A-A927-9D1B3C5568E5}" type="presParOf" srcId="{1DCD002E-8616-43C4-8884-21AFB7BAA525}" destId="{05E7322C-DB93-4585-A699-AAA01A66C496}" srcOrd="6" destOrd="0" presId="urn:microsoft.com/office/officeart/2005/8/layout/orgChart1"/>
+    <dgm:cxn modelId="{28FB6261-2112-4272-AD67-D5ED65D4E7CC}" type="presParOf" srcId="{1DCD002E-8616-43C4-8884-21AFB7BAA525}" destId="{92C8A926-ECE6-4F45-9747-DAD97BB83EE2}" srcOrd="7" destOrd="0" presId="urn:microsoft.com/office/officeart/2005/8/layout/orgChart1"/>
+    <dgm:cxn modelId="{4047621E-9BE2-4CBA-8F92-0BDA11AE0E15}" type="presParOf" srcId="{92C8A926-ECE6-4F45-9747-DAD97BB83EE2}" destId="{40C348F4-33DC-496E-A0BF-685F9E7E4702}" srcOrd="0" destOrd="0" presId="urn:microsoft.com/office/officeart/2005/8/layout/orgChart1"/>
+    <dgm:cxn modelId="{6D81220D-EBA5-4B8C-9B2C-FEF161A0F9F2}" type="presParOf" srcId="{40C348F4-33DC-496E-A0BF-685F9E7E4702}" destId="{117114BD-27B7-48D0-8CE7-E66BEC44286E}" srcOrd="0" destOrd="0" presId="urn:microsoft.com/office/officeart/2005/8/layout/orgChart1"/>
+    <dgm:cxn modelId="{49D8E146-5433-4D3D-B82E-A3954C6AC595}" type="presParOf" srcId="{40C348F4-33DC-496E-A0BF-685F9E7E4702}" destId="{FDA598B9-84BE-42F3-BE47-D5580C662989}" srcOrd="1" destOrd="0" presId="urn:microsoft.com/office/officeart/2005/8/layout/orgChart1"/>
+    <dgm:cxn modelId="{884A52EE-BB9B-4D1F-8081-ED6A59FB4C96}" type="presParOf" srcId="{92C8A926-ECE6-4F45-9747-DAD97BB83EE2}" destId="{21BA670C-A73A-43E6-8E55-3494D3360123}" srcOrd="1" destOrd="0" presId="urn:microsoft.com/office/officeart/2005/8/layout/orgChart1"/>
+    <dgm:cxn modelId="{9B5A100D-0E27-48A0-BE47-55448E982692}" type="presParOf" srcId="{92C8A926-ECE6-4F45-9747-DAD97BB83EE2}" destId="{C0975B1E-DDE9-416F-8E71-7401EE2F8678}" srcOrd="2" destOrd="0" presId="urn:microsoft.com/office/officeart/2005/8/layout/orgChart1"/>
+    <dgm:cxn modelId="{8945F9EA-FA2F-487B-994B-7BBE0266AD31}" type="presParOf" srcId="{04D54528-A0A6-4069-88F1-E6A4F4D3075F}" destId="{89676925-6B14-4930-AC84-C549078A9472}" srcOrd="2" destOrd="0" presId="urn:microsoft.com/office/officeart/2005/8/layout/orgChart1"/>
   </dgm:cxnLst>
   <dgm:bg/>
   <dgm:whole/>
@@ -7175,49 +7600,49 @@
     </dgm:pt>
   </dgm:ptLst>
   <dgm:cxnLst>
-    <dgm:cxn modelId="{30746F8E-8D4C-4219-AA6E-1C97DBADC5BD}" type="presOf" srcId="{1B09DA35-9C25-4D0A-A760-AC2D91184A51}" destId="{057DE5BF-B250-412C-9789-0E8FBD870FD4}" srcOrd="0" destOrd="0" presId="urn:microsoft.com/office/officeart/2005/8/layout/orgChart1"/>
+    <dgm:cxn modelId="{081A5E53-8A4D-461D-93F8-91C20D506391}" type="presOf" srcId="{D4C6F63D-C215-4A3E-8CC0-EED1187EC49A}" destId="{1E9424F4-9F66-4677-BF11-53962528B2B5}" srcOrd="1" destOrd="0" presId="urn:microsoft.com/office/officeart/2005/8/layout/orgChart1"/>
+    <dgm:cxn modelId="{17EEA148-31BA-407A-9975-EA2BEF19BD48}" type="presOf" srcId="{0491AF76-EAD8-464B-842F-580D44FF9FAA}" destId="{05E7322C-DB93-4585-A699-AAA01A66C496}" srcOrd="0" destOrd="0" presId="urn:microsoft.com/office/officeart/2005/8/layout/orgChart1"/>
+    <dgm:cxn modelId="{F656C794-B533-4D11-BCB8-C3B90AD6CC63}" type="presOf" srcId="{63616CAD-5EEA-4EAB-A088-6D77294FBAC4}" destId="{BC3750D1-CBA8-43C0-9A7A-5C11D195DCDD}" srcOrd="0" destOrd="0" presId="urn:microsoft.com/office/officeart/2005/8/layout/orgChart1"/>
+    <dgm:cxn modelId="{BF3268C9-7CC0-4BB2-A5FB-E52D9D1E05FD}" type="presOf" srcId="{0FAB0F27-F34B-44B2-9EA3-1F4F486B5B1E}" destId="{5C6CD1CA-FDBA-42F2-B53F-920FF78347EA}" srcOrd="0" destOrd="0" presId="urn:microsoft.com/office/officeart/2005/8/layout/orgChart1"/>
+    <dgm:cxn modelId="{402F7B5F-CE84-4B60-B262-41F9BC85444D}" type="presOf" srcId="{D4C6F63D-C215-4A3E-8CC0-EED1187EC49A}" destId="{A8BECA6A-366D-427F-A2F6-A66B6CB56D36}" srcOrd="0" destOrd="0" presId="urn:microsoft.com/office/officeart/2005/8/layout/orgChart1"/>
+    <dgm:cxn modelId="{2A98ADC5-C194-44E6-A785-7290AA357F20}" type="presOf" srcId="{DED696E5-6400-49A5-A051-1E4C3BC9507B}" destId="{FDA598B9-84BE-42F3-BE47-D5580C662989}" srcOrd="1" destOrd="0" presId="urn:microsoft.com/office/officeart/2005/8/layout/orgChart1"/>
+    <dgm:cxn modelId="{8A79A7D1-2730-4D00-8570-A7CE4FA0EDC2}" srcId="{D4C6F63D-C215-4A3E-8CC0-EED1187EC49A}" destId="{DED696E5-6400-49A5-A051-1E4C3BC9507B}" srcOrd="2" destOrd="0" parTransId="{0491AF76-EAD8-464B-842F-580D44FF9FAA}" sibTransId="{0B640088-2534-4AEF-ABD0-089BD2D0D635}"/>
+    <dgm:cxn modelId="{224BCDB7-65E4-4ABC-98F1-132054ADBBCA}" srcId="{1B09DA35-9C25-4D0A-A760-AC2D91184A51}" destId="{D4C6F63D-C215-4A3E-8CC0-EED1187EC49A}" srcOrd="0" destOrd="0" parTransId="{79C433AC-5BBD-4E6A-9AF5-3435BB788F29}" sibTransId="{2A2959E3-44FA-4274-86C3-EB15870063C4}"/>
     <dgm:cxn modelId="{12FC3EA5-6ACA-4A4F-B9FD-FCDB367BC08C}" srcId="{D4C6F63D-C215-4A3E-8CC0-EED1187EC49A}" destId="{7DAAE7CF-9758-4BE9-82B9-A93048A83023}" srcOrd="0" destOrd="0" parTransId="{63616CAD-5EEA-4EAB-A088-6D77294FBAC4}" sibTransId="{47DB0049-4325-4932-A3F9-49F6A408B52F}"/>
-    <dgm:cxn modelId="{FC4491C6-63F0-40D2-93B0-65F4710034A9}" type="presOf" srcId="{0FAB0F27-F34B-44B2-9EA3-1F4F486B5B1E}" destId="{5C6CD1CA-FDBA-42F2-B53F-920FF78347EA}" srcOrd="0" destOrd="0" presId="urn:microsoft.com/office/officeart/2005/8/layout/orgChart1"/>
-    <dgm:cxn modelId="{66AE779C-1011-49A3-A185-DECD82ECFA91}" type="presOf" srcId="{DED696E5-6400-49A5-A051-1E4C3BC9507B}" destId="{117114BD-27B7-48D0-8CE7-E66BEC44286E}" srcOrd="0" destOrd="0" presId="urn:microsoft.com/office/officeart/2005/8/layout/orgChart1"/>
-    <dgm:cxn modelId="{11FFCFBE-6072-4C2B-9CB1-ED3B55C5EC8A}" type="presOf" srcId="{63616CAD-5EEA-4EAB-A088-6D77294FBAC4}" destId="{BC3750D1-CBA8-43C0-9A7A-5C11D195DCDD}" srcOrd="0" destOrd="0" presId="urn:microsoft.com/office/officeart/2005/8/layout/orgChart1"/>
-    <dgm:cxn modelId="{224BCDB7-65E4-4ABC-98F1-132054ADBBCA}" srcId="{1B09DA35-9C25-4D0A-A760-AC2D91184A51}" destId="{D4C6F63D-C215-4A3E-8CC0-EED1187EC49A}" srcOrd="0" destOrd="0" parTransId="{79C433AC-5BBD-4E6A-9AF5-3435BB788F29}" sibTransId="{2A2959E3-44FA-4274-86C3-EB15870063C4}"/>
-    <dgm:cxn modelId="{A92E6B99-29D4-44E9-AB57-CE0E2DFB20DF}" type="presOf" srcId="{7DAAE7CF-9758-4BE9-82B9-A93048A83023}" destId="{863184EF-65FD-4735-A49A-6C5AA3E23F90}" srcOrd="0" destOrd="0" presId="urn:microsoft.com/office/officeart/2005/8/layout/orgChart1"/>
-    <dgm:cxn modelId="{F4AB1022-2633-45E7-BBE3-87532722EC39}" type="presOf" srcId="{DED696E5-6400-49A5-A051-1E4C3BC9507B}" destId="{FDA598B9-84BE-42F3-BE47-D5580C662989}" srcOrd="1" destOrd="0" presId="urn:microsoft.com/office/officeart/2005/8/layout/orgChart1"/>
-    <dgm:cxn modelId="{F320875A-61F0-49D6-8A20-D5F8DBDFF32D}" type="presOf" srcId="{D4C6F63D-C215-4A3E-8CC0-EED1187EC49A}" destId="{A8BECA6A-366D-427F-A2F6-A66B6CB56D36}" srcOrd="0" destOrd="0" presId="urn:microsoft.com/office/officeart/2005/8/layout/orgChart1"/>
-    <dgm:cxn modelId="{A0739B50-FE45-4FCA-841D-EAAE7AC30DFA}" type="presOf" srcId="{0FAB0F27-F34B-44B2-9EA3-1F4F486B5B1E}" destId="{D61074EB-478A-4741-A797-3522AB0559B0}" srcOrd="1" destOrd="0" presId="urn:microsoft.com/office/officeart/2005/8/layout/orgChart1"/>
-    <dgm:cxn modelId="{A81B9E1E-CEB9-4CB8-924C-0C6F51EE3AD6}" type="presOf" srcId="{7DAAE7CF-9758-4BE9-82B9-A93048A83023}" destId="{4F5346C0-AF12-40EB-AE58-7501E7A740F6}" srcOrd="1" destOrd="0" presId="urn:microsoft.com/office/officeart/2005/8/layout/orgChart1"/>
-    <dgm:cxn modelId="{8A79A7D1-2730-4D00-8570-A7CE4FA0EDC2}" srcId="{D4C6F63D-C215-4A3E-8CC0-EED1187EC49A}" destId="{DED696E5-6400-49A5-A051-1E4C3BC9507B}" srcOrd="2" destOrd="0" parTransId="{0491AF76-EAD8-464B-842F-580D44FF9FAA}" sibTransId="{0B640088-2534-4AEF-ABD0-089BD2D0D635}"/>
-    <dgm:cxn modelId="{CD5CBC00-9016-4679-8909-09669A4CA7C6}" type="presOf" srcId="{ACEFAB6D-BED3-4F44-9545-3E5CF52A66EE}" destId="{9A5FE419-0B3E-4F43-97F7-8D1B0330BC60}" srcOrd="0" destOrd="0" presId="urn:microsoft.com/office/officeart/2005/8/layout/orgChart1"/>
     <dgm:cxn modelId="{E5061F60-9B08-44B6-8EE6-89F5BF4B311A}" srcId="{D4C6F63D-C215-4A3E-8CC0-EED1187EC49A}" destId="{0FAB0F27-F34B-44B2-9EA3-1F4F486B5B1E}" srcOrd="1" destOrd="0" parTransId="{ACEFAB6D-BED3-4F44-9545-3E5CF52A66EE}" sibTransId="{3D3C3F8B-B187-47EA-909C-61619EB26BE3}"/>
-    <dgm:cxn modelId="{27E5FA3B-E76A-4362-B68D-C1F33C869238}" type="presOf" srcId="{D4C6F63D-C215-4A3E-8CC0-EED1187EC49A}" destId="{1E9424F4-9F66-4677-BF11-53962528B2B5}" srcOrd="1" destOrd="0" presId="urn:microsoft.com/office/officeart/2005/8/layout/orgChart1"/>
-    <dgm:cxn modelId="{E2688B73-C463-419D-80C3-0794EC1E96AA}" type="presOf" srcId="{0491AF76-EAD8-464B-842F-580D44FF9FAA}" destId="{05E7322C-DB93-4585-A699-AAA01A66C496}" srcOrd="0" destOrd="0" presId="urn:microsoft.com/office/officeart/2005/8/layout/orgChart1"/>
-    <dgm:cxn modelId="{485927EB-CE79-4627-A3D1-98817454D051}" type="presParOf" srcId="{057DE5BF-B250-412C-9789-0E8FBD870FD4}" destId="{04D54528-A0A6-4069-88F1-E6A4F4D3075F}" srcOrd="0" destOrd="0" presId="urn:microsoft.com/office/officeart/2005/8/layout/orgChart1"/>
-    <dgm:cxn modelId="{89FD90DC-F794-4358-9CA1-9F67786EAEA9}" type="presParOf" srcId="{04D54528-A0A6-4069-88F1-E6A4F4D3075F}" destId="{54C3366F-9502-4AE7-946A-D4F36111908C}" srcOrd="0" destOrd="0" presId="urn:microsoft.com/office/officeart/2005/8/layout/orgChart1"/>
-    <dgm:cxn modelId="{82CC69C1-EDB3-4592-B16E-5D2FA122C797}" type="presParOf" srcId="{54C3366F-9502-4AE7-946A-D4F36111908C}" destId="{A8BECA6A-366D-427F-A2F6-A66B6CB56D36}" srcOrd="0" destOrd="0" presId="urn:microsoft.com/office/officeart/2005/8/layout/orgChart1"/>
-    <dgm:cxn modelId="{8C9AF60D-ABE5-47C8-A23B-0813B1C71A58}" type="presParOf" srcId="{54C3366F-9502-4AE7-946A-D4F36111908C}" destId="{1E9424F4-9F66-4677-BF11-53962528B2B5}" srcOrd="1" destOrd="0" presId="urn:microsoft.com/office/officeart/2005/8/layout/orgChart1"/>
-    <dgm:cxn modelId="{DB9AF43F-66D3-468A-8948-B4AC9B70654E}" type="presParOf" srcId="{04D54528-A0A6-4069-88F1-E6A4F4D3075F}" destId="{1DCD002E-8616-43C4-8884-21AFB7BAA525}" srcOrd="1" destOrd="0" presId="urn:microsoft.com/office/officeart/2005/8/layout/orgChart1"/>
-    <dgm:cxn modelId="{54F56CA0-A4ED-4487-A726-D6BA053A8FFC}" type="presParOf" srcId="{1DCD002E-8616-43C4-8884-21AFB7BAA525}" destId="{BC3750D1-CBA8-43C0-9A7A-5C11D195DCDD}" srcOrd="0" destOrd="0" presId="urn:microsoft.com/office/officeart/2005/8/layout/orgChart1"/>
-    <dgm:cxn modelId="{D2209077-E115-4538-A372-1BBC80EC61AC}" type="presParOf" srcId="{1DCD002E-8616-43C4-8884-21AFB7BAA525}" destId="{94401F5F-4DBA-4306-82F7-0F8D555C420C}" srcOrd="1" destOrd="0" presId="urn:microsoft.com/office/officeart/2005/8/layout/orgChart1"/>
-    <dgm:cxn modelId="{28764E84-BDA7-43F7-BF73-B6720AB54891}" type="presParOf" srcId="{94401F5F-4DBA-4306-82F7-0F8D555C420C}" destId="{532E892D-9897-4435-A2C6-CA7950C47413}" srcOrd="0" destOrd="0" presId="urn:microsoft.com/office/officeart/2005/8/layout/orgChart1"/>
-    <dgm:cxn modelId="{A3D750BF-59DE-4CF4-AB5A-591D8C8949F9}" type="presParOf" srcId="{532E892D-9897-4435-A2C6-CA7950C47413}" destId="{863184EF-65FD-4735-A49A-6C5AA3E23F90}" srcOrd="0" destOrd="0" presId="urn:microsoft.com/office/officeart/2005/8/layout/orgChart1"/>
-    <dgm:cxn modelId="{3FFFD0CE-0FCE-4CB1-8540-FBD355F9994D}" type="presParOf" srcId="{532E892D-9897-4435-A2C6-CA7950C47413}" destId="{4F5346C0-AF12-40EB-AE58-7501E7A740F6}" srcOrd="1" destOrd="0" presId="urn:microsoft.com/office/officeart/2005/8/layout/orgChart1"/>
-    <dgm:cxn modelId="{DAA9A5D7-FE21-45B0-ADB8-63EFC71136F6}" type="presParOf" srcId="{94401F5F-4DBA-4306-82F7-0F8D555C420C}" destId="{888C5B6F-DC99-47C7-BC38-073087FEAB17}" srcOrd="1" destOrd="0" presId="urn:microsoft.com/office/officeart/2005/8/layout/orgChart1"/>
-    <dgm:cxn modelId="{C9C3E09C-FD8C-4F85-9087-2E3AC068F53C}" type="presParOf" srcId="{94401F5F-4DBA-4306-82F7-0F8D555C420C}" destId="{9E3659F8-D760-4304-84DF-72BDC0778AC5}" srcOrd="2" destOrd="0" presId="urn:microsoft.com/office/officeart/2005/8/layout/orgChart1"/>
-    <dgm:cxn modelId="{59AEBA35-63E1-4B6F-BC24-B8DE49F55F12}" type="presParOf" srcId="{1DCD002E-8616-43C4-8884-21AFB7BAA525}" destId="{9A5FE419-0B3E-4F43-97F7-8D1B0330BC60}" srcOrd="2" destOrd="0" presId="urn:microsoft.com/office/officeart/2005/8/layout/orgChart1"/>
-    <dgm:cxn modelId="{D2244944-837F-4241-9D56-2A8F8A1BD75D}" type="presParOf" srcId="{1DCD002E-8616-43C4-8884-21AFB7BAA525}" destId="{4A2B7714-B88D-4901-8CEE-34B0E179B029}" srcOrd="3" destOrd="0" presId="urn:microsoft.com/office/officeart/2005/8/layout/orgChart1"/>
-    <dgm:cxn modelId="{76FD699D-5F37-4E34-8B11-3C2AC595D85A}" type="presParOf" srcId="{4A2B7714-B88D-4901-8CEE-34B0E179B029}" destId="{ADFCA779-EF6C-464B-AFF3-65F4989A78EC}" srcOrd="0" destOrd="0" presId="urn:microsoft.com/office/officeart/2005/8/layout/orgChart1"/>
-    <dgm:cxn modelId="{E723501F-4D6B-40F7-9714-97944F324712}" type="presParOf" srcId="{ADFCA779-EF6C-464B-AFF3-65F4989A78EC}" destId="{5C6CD1CA-FDBA-42F2-B53F-920FF78347EA}" srcOrd="0" destOrd="0" presId="urn:microsoft.com/office/officeart/2005/8/layout/orgChart1"/>
-    <dgm:cxn modelId="{D5DE6BDA-1CEF-4ECB-984E-EEF4FF5A07E5}" type="presParOf" srcId="{ADFCA779-EF6C-464B-AFF3-65F4989A78EC}" destId="{D61074EB-478A-4741-A797-3522AB0559B0}" srcOrd="1" destOrd="0" presId="urn:microsoft.com/office/officeart/2005/8/layout/orgChart1"/>
-    <dgm:cxn modelId="{04654FA1-2DB0-4025-888E-0AB50E88D893}" type="presParOf" srcId="{4A2B7714-B88D-4901-8CEE-34B0E179B029}" destId="{5ED2D3C3-1DE2-4BAB-B89F-F95FE80616E7}" srcOrd="1" destOrd="0" presId="urn:microsoft.com/office/officeart/2005/8/layout/orgChart1"/>
-    <dgm:cxn modelId="{DFD2C5CA-9F61-4962-B681-3B36A7267339}" type="presParOf" srcId="{4A2B7714-B88D-4901-8CEE-34B0E179B029}" destId="{F8D3ADC8-5AA2-4003-99C8-B443B64FA829}" srcOrd="2" destOrd="0" presId="urn:microsoft.com/office/officeart/2005/8/layout/orgChart1"/>
-    <dgm:cxn modelId="{EA5E7F37-FDAD-4B19-85CB-8C4B188F28CD}" type="presParOf" srcId="{1DCD002E-8616-43C4-8884-21AFB7BAA525}" destId="{05E7322C-DB93-4585-A699-AAA01A66C496}" srcOrd="4" destOrd="0" presId="urn:microsoft.com/office/officeart/2005/8/layout/orgChart1"/>
-    <dgm:cxn modelId="{1F7E9051-C2B8-4181-8449-A0E3CAF405B4}" type="presParOf" srcId="{1DCD002E-8616-43C4-8884-21AFB7BAA525}" destId="{92C8A926-ECE6-4F45-9747-DAD97BB83EE2}" srcOrd="5" destOrd="0" presId="urn:microsoft.com/office/officeart/2005/8/layout/orgChart1"/>
-    <dgm:cxn modelId="{5437197A-FD8E-4537-BFEE-8FAD44E3FE39}" type="presParOf" srcId="{92C8A926-ECE6-4F45-9747-DAD97BB83EE2}" destId="{40C348F4-33DC-496E-A0BF-685F9E7E4702}" srcOrd="0" destOrd="0" presId="urn:microsoft.com/office/officeart/2005/8/layout/orgChart1"/>
-    <dgm:cxn modelId="{23FCB0FD-9640-497B-AE8A-B7627FED8FAE}" type="presParOf" srcId="{40C348F4-33DC-496E-A0BF-685F9E7E4702}" destId="{117114BD-27B7-48D0-8CE7-E66BEC44286E}" srcOrd="0" destOrd="0" presId="urn:microsoft.com/office/officeart/2005/8/layout/orgChart1"/>
-    <dgm:cxn modelId="{69011D55-6A4D-4AB2-AE7C-02BB71D7589C}" type="presParOf" srcId="{40C348F4-33DC-496E-A0BF-685F9E7E4702}" destId="{FDA598B9-84BE-42F3-BE47-D5580C662989}" srcOrd="1" destOrd="0" presId="urn:microsoft.com/office/officeart/2005/8/layout/orgChart1"/>
-    <dgm:cxn modelId="{0F86CB93-EFF6-415E-B120-66D5122C172B}" type="presParOf" srcId="{92C8A926-ECE6-4F45-9747-DAD97BB83EE2}" destId="{21BA670C-A73A-43E6-8E55-3494D3360123}" srcOrd="1" destOrd="0" presId="urn:microsoft.com/office/officeart/2005/8/layout/orgChart1"/>
-    <dgm:cxn modelId="{CB5F02E1-1FDE-4B51-A330-87B2FEABEAA4}" type="presParOf" srcId="{92C8A926-ECE6-4F45-9747-DAD97BB83EE2}" destId="{C0975B1E-DDE9-416F-8E71-7401EE2F8678}" srcOrd="2" destOrd="0" presId="urn:microsoft.com/office/officeart/2005/8/layout/orgChart1"/>
-    <dgm:cxn modelId="{2FF48085-922D-4388-82F7-8929F912D610}" type="presParOf" srcId="{04D54528-A0A6-4069-88F1-E6A4F4D3075F}" destId="{89676925-6B14-4930-AC84-C549078A9472}" srcOrd="2" destOrd="0" presId="urn:microsoft.com/office/officeart/2005/8/layout/orgChart1"/>
+    <dgm:cxn modelId="{8E71FC96-3BC8-455F-93BC-13649C19C5F4}" type="presOf" srcId="{7DAAE7CF-9758-4BE9-82B9-A93048A83023}" destId="{4F5346C0-AF12-40EB-AE58-7501E7A740F6}" srcOrd="1" destOrd="0" presId="urn:microsoft.com/office/officeart/2005/8/layout/orgChart1"/>
+    <dgm:cxn modelId="{59154B76-4D4B-46E0-9B83-A76192193B61}" type="presOf" srcId="{7DAAE7CF-9758-4BE9-82B9-A93048A83023}" destId="{863184EF-65FD-4735-A49A-6C5AA3E23F90}" srcOrd="0" destOrd="0" presId="urn:microsoft.com/office/officeart/2005/8/layout/orgChart1"/>
+    <dgm:cxn modelId="{52A631EA-E33A-4D38-817C-A346492C0AE4}" type="presOf" srcId="{DED696E5-6400-49A5-A051-1E4C3BC9507B}" destId="{117114BD-27B7-48D0-8CE7-E66BEC44286E}" srcOrd="0" destOrd="0" presId="urn:microsoft.com/office/officeart/2005/8/layout/orgChart1"/>
+    <dgm:cxn modelId="{C2D76E67-154E-43E4-9709-FB214DC38A99}" type="presOf" srcId="{0FAB0F27-F34B-44B2-9EA3-1F4F486B5B1E}" destId="{D61074EB-478A-4741-A797-3522AB0559B0}" srcOrd="1" destOrd="0" presId="urn:microsoft.com/office/officeart/2005/8/layout/orgChart1"/>
+    <dgm:cxn modelId="{70922849-BD2F-47D4-9BDA-615346973DB0}" type="presOf" srcId="{ACEFAB6D-BED3-4F44-9545-3E5CF52A66EE}" destId="{9A5FE419-0B3E-4F43-97F7-8D1B0330BC60}" srcOrd="0" destOrd="0" presId="urn:microsoft.com/office/officeart/2005/8/layout/orgChart1"/>
+    <dgm:cxn modelId="{9336E730-0D25-448D-8EFC-25CAEDC165A4}" type="presOf" srcId="{1B09DA35-9C25-4D0A-A760-AC2D91184A51}" destId="{057DE5BF-B250-412C-9789-0E8FBD870FD4}" srcOrd="0" destOrd="0" presId="urn:microsoft.com/office/officeart/2005/8/layout/orgChart1"/>
+    <dgm:cxn modelId="{19BDB961-866A-4D67-8553-C64B597A9BC1}" type="presParOf" srcId="{057DE5BF-B250-412C-9789-0E8FBD870FD4}" destId="{04D54528-A0A6-4069-88F1-E6A4F4D3075F}" srcOrd="0" destOrd="0" presId="urn:microsoft.com/office/officeart/2005/8/layout/orgChart1"/>
+    <dgm:cxn modelId="{1615DAC4-4B32-4211-B9CD-F5D5BDE55C77}" type="presParOf" srcId="{04D54528-A0A6-4069-88F1-E6A4F4D3075F}" destId="{54C3366F-9502-4AE7-946A-D4F36111908C}" srcOrd="0" destOrd="0" presId="urn:microsoft.com/office/officeart/2005/8/layout/orgChart1"/>
+    <dgm:cxn modelId="{7A485F6D-3111-4916-940C-EF2B079C4418}" type="presParOf" srcId="{54C3366F-9502-4AE7-946A-D4F36111908C}" destId="{A8BECA6A-366D-427F-A2F6-A66B6CB56D36}" srcOrd="0" destOrd="0" presId="urn:microsoft.com/office/officeart/2005/8/layout/orgChart1"/>
+    <dgm:cxn modelId="{9E0A454A-7647-4413-ABE9-B330A566C2CC}" type="presParOf" srcId="{54C3366F-9502-4AE7-946A-D4F36111908C}" destId="{1E9424F4-9F66-4677-BF11-53962528B2B5}" srcOrd="1" destOrd="0" presId="urn:microsoft.com/office/officeart/2005/8/layout/orgChart1"/>
+    <dgm:cxn modelId="{D2BAE66C-6637-4D42-AB32-DDC8E50D6800}" type="presParOf" srcId="{04D54528-A0A6-4069-88F1-E6A4F4D3075F}" destId="{1DCD002E-8616-43C4-8884-21AFB7BAA525}" srcOrd="1" destOrd="0" presId="urn:microsoft.com/office/officeart/2005/8/layout/orgChart1"/>
+    <dgm:cxn modelId="{87C7558F-B448-4C32-B2C5-A36209646472}" type="presParOf" srcId="{1DCD002E-8616-43C4-8884-21AFB7BAA525}" destId="{BC3750D1-CBA8-43C0-9A7A-5C11D195DCDD}" srcOrd="0" destOrd="0" presId="urn:microsoft.com/office/officeart/2005/8/layout/orgChart1"/>
+    <dgm:cxn modelId="{DB14A442-F401-4E63-893E-5BC1A2807FB3}" type="presParOf" srcId="{1DCD002E-8616-43C4-8884-21AFB7BAA525}" destId="{94401F5F-4DBA-4306-82F7-0F8D555C420C}" srcOrd="1" destOrd="0" presId="urn:microsoft.com/office/officeart/2005/8/layout/orgChart1"/>
+    <dgm:cxn modelId="{8635D574-7874-4E19-A416-842E70DB8D9A}" type="presParOf" srcId="{94401F5F-4DBA-4306-82F7-0F8D555C420C}" destId="{532E892D-9897-4435-A2C6-CA7950C47413}" srcOrd="0" destOrd="0" presId="urn:microsoft.com/office/officeart/2005/8/layout/orgChart1"/>
+    <dgm:cxn modelId="{120FBB8D-E124-4626-B542-7EAC203BF1D5}" type="presParOf" srcId="{532E892D-9897-4435-A2C6-CA7950C47413}" destId="{863184EF-65FD-4735-A49A-6C5AA3E23F90}" srcOrd="0" destOrd="0" presId="urn:microsoft.com/office/officeart/2005/8/layout/orgChart1"/>
+    <dgm:cxn modelId="{623645A6-7A5A-4FD0-A2C5-A2BFD7E50332}" type="presParOf" srcId="{532E892D-9897-4435-A2C6-CA7950C47413}" destId="{4F5346C0-AF12-40EB-AE58-7501E7A740F6}" srcOrd="1" destOrd="0" presId="urn:microsoft.com/office/officeart/2005/8/layout/orgChart1"/>
+    <dgm:cxn modelId="{54210947-7455-4DF0-B682-DB7B36B37937}" type="presParOf" srcId="{94401F5F-4DBA-4306-82F7-0F8D555C420C}" destId="{888C5B6F-DC99-47C7-BC38-073087FEAB17}" srcOrd="1" destOrd="0" presId="urn:microsoft.com/office/officeart/2005/8/layout/orgChart1"/>
+    <dgm:cxn modelId="{17D40812-7676-4161-94AB-61FBAF682BE7}" type="presParOf" srcId="{94401F5F-4DBA-4306-82F7-0F8D555C420C}" destId="{9E3659F8-D760-4304-84DF-72BDC0778AC5}" srcOrd="2" destOrd="0" presId="urn:microsoft.com/office/officeart/2005/8/layout/orgChart1"/>
+    <dgm:cxn modelId="{EF97593A-90A7-4292-8087-42C00CBD8745}" type="presParOf" srcId="{1DCD002E-8616-43C4-8884-21AFB7BAA525}" destId="{9A5FE419-0B3E-4F43-97F7-8D1B0330BC60}" srcOrd="2" destOrd="0" presId="urn:microsoft.com/office/officeart/2005/8/layout/orgChart1"/>
+    <dgm:cxn modelId="{547F237E-929E-4A12-A142-96B12F318A54}" type="presParOf" srcId="{1DCD002E-8616-43C4-8884-21AFB7BAA525}" destId="{4A2B7714-B88D-4901-8CEE-34B0E179B029}" srcOrd="3" destOrd="0" presId="urn:microsoft.com/office/officeart/2005/8/layout/orgChart1"/>
+    <dgm:cxn modelId="{F095DE45-7203-42E9-979F-C7AB8ED8907E}" type="presParOf" srcId="{4A2B7714-B88D-4901-8CEE-34B0E179B029}" destId="{ADFCA779-EF6C-464B-AFF3-65F4989A78EC}" srcOrd="0" destOrd="0" presId="urn:microsoft.com/office/officeart/2005/8/layout/orgChart1"/>
+    <dgm:cxn modelId="{FCA08FEB-677C-46A1-B6A9-64288492C257}" type="presParOf" srcId="{ADFCA779-EF6C-464B-AFF3-65F4989A78EC}" destId="{5C6CD1CA-FDBA-42F2-B53F-920FF78347EA}" srcOrd="0" destOrd="0" presId="urn:microsoft.com/office/officeart/2005/8/layout/orgChart1"/>
+    <dgm:cxn modelId="{0DD62DD3-41A3-4462-841E-411C4FFB6465}" type="presParOf" srcId="{ADFCA779-EF6C-464B-AFF3-65F4989A78EC}" destId="{D61074EB-478A-4741-A797-3522AB0559B0}" srcOrd="1" destOrd="0" presId="urn:microsoft.com/office/officeart/2005/8/layout/orgChart1"/>
+    <dgm:cxn modelId="{19793098-DEB7-4CA0-AF7D-6AE958CDB397}" type="presParOf" srcId="{4A2B7714-B88D-4901-8CEE-34B0E179B029}" destId="{5ED2D3C3-1DE2-4BAB-B89F-F95FE80616E7}" srcOrd="1" destOrd="0" presId="urn:microsoft.com/office/officeart/2005/8/layout/orgChart1"/>
+    <dgm:cxn modelId="{ECFE22D6-5948-4B14-B374-5EA5D8F58300}" type="presParOf" srcId="{4A2B7714-B88D-4901-8CEE-34B0E179B029}" destId="{F8D3ADC8-5AA2-4003-99C8-B443B64FA829}" srcOrd="2" destOrd="0" presId="urn:microsoft.com/office/officeart/2005/8/layout/orgChart1"/>
+    <dgm:cxn modelId="{68069714-477D-454B-9E98-89D31D358323}" type="presParOf" srcId="{1DCD002E-8616-43C4-8884-21AFB7BAA525}" destId="{05E7322C-DB93-4585-A699-AAA01A66C496}" srcOrd="4" destOrd="0" presId="urn:microsoft.com/office/officeart/2005/8/layout/orgChart1"/>
+    <dgm:cxn modelId="{144BD939-5A8E-4874-8441-2155A6C08B52}" type="presParOf" srcId="{1DCD002E-8616-43C4-8884-21AFB7BAA525}" destId="{92C8A926-ECE6-4F45-9747-DAD97BB83EE2}" srcOrd="5" destOrd="0" presId="urn:microsoft.com/office/officeart/2005/8/layout/orgChart1"/>
+    <dgm:cxn modelId="{3C58199D-98F6-4FCC-8444-1C6765629759}" type="presParOf" srcId="{92C8A926-ECE6-4F45-9747-DAD97BB83EE2}" destId="{40C348F4-33DC-496E-A0BF-685F9E7E4702}" srcOrd="0" destOrd="0" presId="urn:microsoft.com/office/officeart/2005/8/layout/orgChart1"/>
+    <dgm:cxn modelId="{3EA8A8E1-18AE-4B24-B2E6-1CC6F1B3CD4B}" type="presParOf" srcId="{40C348F4-33DC-496E-A0BF-685F9E7E4702}" destId="{117114BD-27B7-48D0-8CE7-E66BEC44286E}" srcOrd="0" destOrd="0" presId="urn:microsoft.com/office/officeart/2005/8/layout/orgChart1"/>
+    <dgm:cxn modelId="{C57000F9-C0F7-49CE-B8AF-6494886ED72F}" type="presParOf" srcId="{40C348F4-33DC-496E-A0BF-685F9E7E4702}" destId="{FDA598B9-84BE-42F3-BE47-D5580C662989}" srcOrd="1" destOrd="0" presId="urn:microsoft.com/office/officeart/2005/8/layout/orgChart1"/>
+    <dgm:cxn modelId="{1B8B3E37-81E2-456F-9AF2-FBD0A6A6DCD1}" type="presParOf" srcId="{92C8A926-ECE6-4F45-9747-DAD97BB83EE2}" destId="{21BA670C-A73A-43E6-8E55-3494D3360123}" srcOrd="1" destOrd="0" presId="urn:microsoft.com/office/officeart/2005/8/layout/orgChart1"/>
+    <dgm:cxn modelId="{7F40F7C5-9640-4217-9E79-3BFF0B897DD9}" type="presParOf" srcId="{92C8A926-ECE6-4F45-9747-DAD97BB83EE2}" destId="{C0975B1E-DDE9-416F-8E71-7401EE2F8678}" srcOrd="2" destOrd="0" presId="urn:microsoft.com/office/officeart/2005/8/layout/orgChart1"/>
+    <dgm:cxn modelId="{DA3FA391-8762-4FB9-B36B-CC8F52384FC7}" type="presParOf" srcId="{04D54528-A0A6-4069-88F1-E6A4F4D3075F}" destId="{89676925-6B14-4930-AC84-C549078A9472}" srcOrd="2" destOrd="0" presId="urn:microsoft.com/office/officeart/2005/8/layout/orgChart1"/>
   </dgm:cxnLst>
   <dgm:bg/>
   <dgm:whole/>
@@ -17936,7 +18361,7 @@
 </file>
 
 <file path=customXml/itemProps1.xml><?xml version="1.0" encoding="utf-8"?>
-<ds:datastoreItem xmlns:ds="http://schemas.openxmlformats.org/officeDocument/2006/customXml" ds:itemID="{D8003EAE-03AF-48C3-895B-90D496990E7A}">
+<ds:datastoreItem xmlns:ds="http://schemas.openxmlformats.org/officeDocument/2006/customXml" ds:itemID="{50B36DA2-5500-480E-B83D-3226584C7E4C}">
   <ds:schemaRefs>
     <ds:schemaRef ds:uri="http://schemas.openxmlformats.org/officeDocument/2006/bibliography"/>
   </ds:schemaRefs>

</xml_diff>